<commit_message>
refactor: update browser title
</commit_message>
<xml_diff>
--- a/src/resources/EvanMAddeoResume.docx
+++ b/src/resources/EvanMAddeoResume.docx
@@ -22,7 +22,7 @@
     </w:p>
     <w:p>
       <w:pPr>
-        <w:spacing w:line="360" w:lineRule="auto"/>
+        <w:spacing w:line="276" w:lineRule="auto"/>
         <w:jc w:val="center"/>
         <w:rPr>
           <w:bCs/>
@@ -41,7 +41,7 @@
     </w:p>
     <w:p>
       <w:pPr>
-        <w:spacing w:line="360" w:lineRule="auto"/>
+        <w:spacing w:line="276" w:lineRule="auto"/>
         <w:jc w:val="center"/>
         <w:rPr>
           <w:bCs/>
@@ -49,96 +49,6 @@
           <w:szCs w:val="20"/>
         </w:rPr>
       </w:pPr>
-      <w:r>
-        <w:rPr>
-          <w:bCs/>
-          <w:sz w:val="20"/>
-          <w:szCs w:val="20"/>
-        </w:rPr>
-        <w:fldChar w:fldCharType="begin"/>
-      </w:r>
-      <w:r>
-        <w:rPr>
-          <w:bCs/>
-          <w:sz w:val="20"/>
-          <w:szCs w:val="20"/>
-        </w:rPr>
-        <w:instrText>HYPERLINK "https://chat.openai.com/"</w:instrText>
-      </w:r>
-      <w:r>
-        <w:rPr>
-          <w:bCs/>
-          <w:sz w:val="20"/>
-          <w:szCs w:val="20"/>
-        </w:rPr>
-      </w:r>
-      <w:r>
-        <w:rPr>
-          <w:bCs/>
-          <w:sz w:val="20"/>
-          <w:szCs w:val="20"/>
-        </w:rPr>
-        <w:fldChar w:fldCharType="separate"/>
-      </w:r>
-      <w:r>
-        <w:rPr>
-          <w:rStyle w:val="Hyperlink"/>
-          <w:bCs/>
-          <w:sz w:val="20"/>
-          <w:szCs w:val="20"/>
-        </w:rPr>
-        <w:t>Portfo</w:t>
-      </w:r>
-      <w:r>
-        <w:rPr>
-          <w:rStyle w:val="Hyperlink"/>
-          <w:bCs/>
-          <w:sz w:val="20"/>
-          <w:szCs w:val="20"/>
-        </w:rPr>
-        <w:t>l</w:t>
-      </w:r>
-      <w:r>
-        <w:rPr>
-          <w:rStyle w:val="Hyperlink"/>
-          <w:bCs/>
-          <w:sz w:val="20"/>
-          <w:szCs w:val="20"/>
-        </w:rPr>
-        <w:t>io</w:t>
-      </w:r>
-      <w:r>
-        <w:rPr>
-          <w:bCs/>
-          <w:sz w:val="20"/>
-          <w:szCs w:val="20"/>
-        </w:rPr>
-        <w:fldChar w:fldCharType="end"/>
-      </w:r>
-      <w:r>
-        <w:rPr>
-          <w:bCs/>
-          <w:sz w:val="20"/>
-          <w:szCs w:val="20"/>
-        </w:rPr>
-        <w:tab/>
-      </w:r>
-      <w:r>
-        <w:rPr>
-          <w:bCs/>
-          <w:sz w:val="20"/>
-          <w:szCs w:val="20"/>
-        </w:rPr>
-        <w:t xml:space="preserve"> </w:t>
-      </w:r>
-      <w:r>
-        <w:rPr>
-          <w:bCs/>
-          <w:sz w:val="20"/>
-          <w:szCs w:val="20"/>
-        </w:rPr>
-        <w:t xml:space="preserve">  |    </w:t>
-      </w:r>
       <w:hyperlink r:id="rId5" w:history="1">
         <w:r>
           <w:rPr>
@@ -147,8 +57,27 @@
             <w:sz w:val="20"/>
             <w:szCs w:val="20"/>
           </w:rPr>
-          <w:t>evanmaddeo@g</w:t>
+          <w:t>Portfolio</w:t>
         </w:r>
+      </w:hyperlink>
+      <w:r>
+        <w:rPr>
+          <w:bCs/>
+          <w:sz w:val="20"/>
+          <w:szCs w:val="20"/>
+        </w:rPr>
+        <w:tab/>
+        <w:t xml:space="preserve"> </w:t>
+      </w:r>
+      <w:r>
+        <w:rPr>
+          <w:bCs/>
+          <w:sz w:val="20"/>
+          <w:szCs w:val="20"/>
+        </w:rPr>
+        <w:t xml:space="preserve">  |    </w:t>
+      </w:r>
+      <w:hyperlink r:id="rId6" w:history="1">
         <w:r>
           <w:rPr>
             <w:rStyle w:val="Hyperlink"/>
@@ -156,16 +85,7 @@
             <w:sz w:val="20"/>
             <w:szCs w:val="20"/>
           </w:rPr>
-          <w:t>m</w:t>
-        </w:r>
-        <w:r>
-          <w:rPr>
-            <w:rStyle w:val="Hyperlink"/>
-            <w:bCs/>
-            <w:sz w:val="20"/>
-            <w:szCs w:val="20"/>
-          </w:rPr>
-          <w:t>ail.com</w:t>
+          <w:t>evanmaddeo@gmail.com</w:t>
         </w:r>
       </w:hyperlink>
       <w:bookmarkStart w:id="0" w:name="_Hlt141698482"/>
@@ -176,17 +96,9 @@
           <w:sz w:val="20"/>
           <w:szCs w:val="20"/>
         </w:rPr>
-        <w:t xml:space="preserve">  </w:t>
-      </w:r>
-      <w:r>
-        <w:rPr>
-          <w:bCs/>
-          <w:sz w:val="20"/>
-          <w:szCs w:val="20"/>
-        </w:rPr>
-        <w:t xml:space="preserve">|   </w:t>
-      </w:r>
-      <w:hyperlink r:id="rId6" w:history="1">
+        <w:t xml:space="preserve">  |   </w:t>
+      </w:r>
+      <w:hyperlink r:id="rId7" w:history="1">
         <w:r>
           <w:rPr>
             <w:rStyle w:val="Hyperlink"/>
@@ -427,23 +339,7 @@
           <w:sz w:val="20"/>
           <w:szCs w:val="20"/>
         </w:rPr>
-        <w:t>UNIX</w:t>
-      </w:r>
-      <w:r>
-        <w:rPr>
-          <w:bCs/>
-          <w:sz w:val="20"/>
-          <w:szCs w:val="20"/>
-        </w:rPr>
-        <w:t>/LINUX</w:t>
-      </w:r>
-      <w:r>
-        <w:rPr>
-          <w:bCs/>
-          <w:sz w:val="20"/>
-          <w:szCs w:val="20"/>
-        </w:rPr>
-        <w:t xml:space="preserve">, </w:t>
+        <w:t xml:space="preserve">UNIX/LINUX, </w:t>
       </w:r>
       <w:r>
         <w:rPr>
@@ -475,7 +371,7 @@
           <w:sz w:val="20"/>
           <w:szCs w:val="20"/>
         </w:rPr>
-        <w:t xml:space="preserve">Databases (MySQL, </w:t>
+        <w:t>Databases (MySQL, MongoDB,</w:t>
       </w:r>
     </w:p>
     <w:p>
@@ -493,7 +389,7 @@
           <w:sz w:val="20"/>
           <w:szCs w:val="20"/>
         </w:rPr>
-        <w:t>MongoDB, Redis, Firebase), Machine learning models</w:t>
+        <w:t xml:space="preserve"> Redis, Firebase), Machine learning models</w:t>
       </w:r>
       <w:r>
         <w:rPr>
@@ -545,15 +441,7 @@
           <w:sz w:val="20"/>
           <w:szCs w:val="20"/>
         </w:rPr>
-        <w:t xml:space="preserve">The </w:t>
-      </w:r>
-      <w:r>
-        <w:rPr>
-          <w:b/>
-          <w:sz w:val="20"/>
-          <w:szCs w:val="20"/>
-        </w:rPr>
-        <w:t>University of Georgia</w:t>
+        <w:t>The University of Georgia</w:t>
       </w:r>
       <w:r>
         <w:rPr>
@@ -569,33 +457,59 @@
           <w:sz w:val="20"/>
           <w:szCs w:val="20"/>
         </w:rPr>
-        <w:tab/>
-      </w:r>
-      <w:r>
-        <w:rPr>
-          <w:b/>
-          <w:sz w:val="20"/>
-          <w:szCs w:val="20"/>
-        </w:rPr>
-        <w:tab/>
-      </w:r>
-      <w:r>
-        <w:rPr>
-          <w:sz w:val="20"/>
-          <w:szCs w:val="20"/>
-        </w:rPr>
-        <w:tab/>
-      </w:r>
-      <w:r>
-        <w:rPr>
-          <w:sz w:val="20"/>
-          <w:szCs w:val="20"/>
-        </w:rPr>
-        <w:tab/>
         <w:t xml:space="preserve"> </w:t>
       </w:r>
       <w:r>
         <w:rPr>
+          <w:bCs/>
+          <w:sz w:val="20"/>
+          <w:szCs w:val="20"/>
+        </w:rPr>
+        <w:t xml:space="preserve">| </w:t>
+      </w:r>
+      <w:r>
+        <w:rPr>
+          <w:b/>
+          <w:bCs/>
+          <w:sz w:val="20"/>
+          <w:szCs w:val="20"/>
+        </w:rPr>
+        <w:t>3.7</w:t>
+      </w:r>
+      <w:r>
+        <w:rPr>
+          <w:b/>
+          <w:bCs/>
+          <w:sz w:val="20"/>
+          <w:szCs w:val="20"/>
+        </w:rPr>
+        <w:t>1</w:t>
+      </w:r>
+      <w:r>
+        <w:rPr>
+          <w:sz w:val="20"/>
+          <w:szCs w:val="20"/>
+        </w:rPr>
+        <w:t xml:space="preserve"> GPA</w:t>
+      </w:r>
+      <w:r>
+        <w:rPr>
+          <w:sz w:val="20"/>
+          <w:szCs w:val="20"/>
+        </w:rPr>
+        <w:tab/>
+        <w:t xml:space="preserve">              </w:t>
+      </w:r>
+      <w:r>
+        <w:rPr>
+          <w:sz w:val="20"/>
+          <w:szCs w:val="20"/>
+        </w:rPr>
+        <w:tab/>
+        <w:t xml:space="preserve"> </w:t>
+      </w:r>
+      <w:r>
+        <w:rPr>
           <w:sz w:val="20"/>
           <w:szCs w:val="20"/>
         </w:rPr>
@@ -611,6 +525,22 @@
       </w:r>
       <w:r>
         <w:rPr>
+          <w:sz w:val="20"/>
+          <w:szCs w:val="20"/>
+        </w:rPr>
+        <w:tab/>
+        <w:t xml:space="preserve">         </w:t>
+      </w:r>
+      <w:r>
+        <w:rPr>
+          <w:sz w:val="20"/>
+          <w:szCs w:val="20"/>
+        </w:rPr>
+        <w:tab/>
+        <w:t xml:space="preserve">            </w:t>
+      </w:r>
+      <w:r>
+        <w:rPr>
           <w:color w:val="000000"/>
           <w:sz w:val="20"/>
           <w:szCs w:val="20"/>
@@ -622,14 +552,7 @@
           <w:sz w:val="20"/>
           <w:szCs w:val="20"/>
         </w:rPr>
-        <w:t xml:space="preserve">                                                                       </w:t>
-      </w:r>
-      <w:r>
-        <w:rPr>
-          <w:sz w:val="20"/>
-          <w:szCs w:val="20"/>
-        </w:rPr>
-        <w:t xml:space="preserve">      </w:t>
+        <w:t xml:space="preserve">                                                                             </w:t>
       </w:r>
     </w:p>
     <w:p>
@@ -647,7 +570,7 @@
           <w:sz w:val="20"/>
           <w:szCs w:val="20"/>
         </w:rPr>
-        <w:t>B</w:t>
+        <w:t>B.S. Computer Science, General Business</w:t>
       </w:r>
       <w:r>
         <w:rPr>
@@ -657,7 +580,7 @@
           <w:sz w:val="20"/>
           <w:szCs w:val="20"/>
         </w:rPr>
-        <w:t xml:space="preserve">.S. </w:t>
+        <w:tab/>
       </w:r>
       <w:r>
         <w:rPr>
@@ -667,7 +590,7 @@
           <w:sz w:val="20"/>
           <w:szCs w:val="20"/>
         </w:rPr>
-        <w:t>Computer Science</w:t>
+        <w:tab/>
       </w:r>
       <w:r>
         <w:rPr>
@@ -677,7 +600,7 @@
           <w:sz w:val="20"/>
           <w:szCs w:val="20"/>
         </w:rPr>
-        <w:t>, General Business</w:t>
+        <w:tab/>
       </w:r>
       <w:r>
         <w:rPr>
@@ -688,6 +611,7 @@
           <w:szCs w:val="20"/>
         </w:rPr>
         <w:tab/>
+        <w:t xml:space="preserve">               </w:t>
       </w:r>
       <w:r>
         <w:rPr>
@@ -698,6 +622,7 @@
           <w:szCs w:val="20"/>
         </w:rPr>
         <w:tab/>
+        <w:t xml:space="preserve"> </w:t>
       </w:r>
       <w:r>
         <w:rPr>
@@ -707,7 +632,15 @@
           <w:sz w:val="20"/>
           <w:szCs w:val="20"/>
         </w:rPr>
-        <w:tab/>
+        <w:t xml:space="preserve">   </w:t>
+      </w:r>
+      <w:r>
+        <w:rPr>
+          <w:color w:val="000000"/>
+          <w:sz w:val="20"/>
+          <w:szCs w:val="20"/>
+        </w:rPr>
+        <w:t>Anticipated Graduation:</w:t>
       </w:r>
       <w:r>
         <w:rPr>
@@ -717,16 +650,14 @@
           <w:sz w:val="20"/>
           <w:szCs w:val="20"/>
         </w:rPr>
-        <w:tab/>
-        <w:t xml:space="preserve">               </w:t>
-      </w:r>
-      <w:r>
-        <w:rPr>
-          <w:color w:val="000000"/>
-          <w:sz w:val="20"/>
-          <w:szCs w:val="20"/>
-        </w:rPr>
-        <w:t>Anticipated Graduation:</w:t>
+        <w:t xml:space="preserve"> </w:t>
+      </w:r>
+      <w:r>
+        <w:rPr>
+          <w:sz w:val="20"/>
+          <w:szCs w:val="20"/>
+        </w:rPr>
+        <w:t>May 2024</w:t>
       </w:r>
       <w:r>
         <w:rPr>
@@ -736,54 +667,66 @@
           <w:sz w:val="20"/>
           <w:szCs w:val="20"/>
         </w:rPr>
+        <w:t xml:space="preserve">     </w:t>
+      </w:r>
+      <w:r>
+        <w:rPr>
+          <w:b/>
+          <w:bCs/>
+          <w:sz w:val="20"/>
+          <w:szCs w:val="20"/>
+        </w:rPr>
+        <w:t>Honors</w:t>
+      </w:r>
+      <w:r>
+        <w:rPr>
+          <w:sz w:val="20"/>
+          <w:szCs w:val="20"/>
+        </w:rPr>
+        <w:t>: Zell Miller Scholarship, Dean’s List (5 semesters)</w:t>
+      </w:r>
+      <w:r>
+        <w:rPr>
+          <w:sz w:val="20"/>
+          <w:szCs w:val="20"/>
+        </w:rPr>
+        <w:tab/>
+      </w:r>
+      <w:r>
+        <w:rPr>
+          <w:sz w:val="20"/>
+          <w:szCs w:val="20"/>
+        </w:rPr>
+        <w:tab/>
+      </w:r>
+      <w:r>
+        <w:rPr>
+          <w:sz w:val="20"/>
+          <w:szCs w:val="20"/>
+        </w:rPr>
+        <w:tab/>
+      </w:r>
+      <w:r>
+        <w:rPr>
+          <w:sz w:val="20"/>
+          <w:szCs w:val="20"/>
+        </w:rPr>
+        <w:tab/>
+      </w:r>
+      <w:r>
+        <w:rPr>
+          <w:sz w:val="20"/>
+          <w:szCs w:val="20"/>
+        </w:rPr>
+        <w:tab/>
+      </w:r>
+      <w:r>
+        <w:rPr>
+          <w:sz w:val="20"/>
+          <w:szCs w:val="20"/>
+        </w:rPr>
+        <w:tab/>
         <w:t xml:space="preserve"> </w:t>
-      </w:r>
-      <w:r>
-        <w:rPr>
-          <w:sz w:val="20"/>
-          <w:szCs w:val="20"/>
-        </w:rPr>
-        <w:t>May 2024</w:t>
-      </w:r>
-      <w:r>
-        <w:rPr>
-          <w:i/>
-          <w:iCs/>
-          <w:color w:val="000000"/>
-          <w:sz w:val="20"/>
-          <w:szCs w:val="20"/>
-        </w:rPr>
-        <w:t xml:space="preserve">        </w:t>
-      </w:r>
-      <w:r>
-        <w:rPr>
-          <w:b/>
-          <w:bCs/>
-          <w:sz w:val="20"/>
-          <w:szCs w:val="20"/>
-        </w:rPr>
-        <w:t>Cumulative GPA</w:t>
-      </w:r>
-      <w:r>
-        <w:rPr>
-          <w:sz w:val="20"/>
-          <w:szCs w:val="20"/>
-        </w:rPr>
-        <w:t>: 3.75/4.00</w:t>
-      </w:r>
-      <w:r>
-        <w:rPr>
-          <w:sz w:val="20"/>
-          <w:szCs w:val="20"/>
-        </w:rPr>
-        <w:tab/>
-      </w:r>
-      <w:r>
-        <w:rPr>
-          <w:sz w:val="20"/>
-          <w:szCs w:val="20"/>
-        </w:rPr>
-        <w:tab/>
       </w:r>
     </w:p>
     <w:p>
@@ -800,122 +743,48 @@
           <w:sz w:val="20"/>
           <w:szCs w:val="20"/>
         </w:rPr>
-        <w:t>Honors</w:t>
-      </w:r>
-      <w:r>
-        <w:rPr>
-          <w:sz w:val="20"/>
-          <w:szCs w:val="20"/>
-        </w:rPr>
-        <w:t>: Zell Miller Scholarship, Dean’s List (5 semesters)</w:t>
-      </w:r>
-      <w:r>
-        <w:rPr>
-          <w:sz w:val="20"/>
-          <w:szCs w:val="20"/>
-        </w:rPr>
-        <w:tab/>
-      </w:r>
-      <w:r>
-        <w:rPr>
-          <w:sz w:val="20"/>
-          <w:szCs w:val="20"/>
-        </w:rPr>
-        <w:tab/>
-      </w:r>
-      <w:r>
-        <w:rPr>
-          <w:sz w:val="20"/>
-          <w:szCs w:val="20"/>
-        </w:rPr>
-        <w:tab/>
-      </w:r>
-      <w:r>
-        <w:rPr>
-          <w:sz w:val="20"/>
-          <w:szCs w:val="20"/>
-        </w:rPr>
-        <w:tab/>
-      </w:r>
-      <w:r>
-        <w:rPr>
-          <w:sz w:val="20"/>
-          <w:szCs w:val="20"/>
-        </w:rPr>
-        <w:tab/>
-      </w:r>
-      <w:r>
-        <w:rPr>
-          <w:sz w:val="20"/>
-          <w:szCs w:val="20"/>
-        </w:rPr>
-        <w:tab/>
+        <w:t>Relevant Classwork</w:t>
+      </w:r>
+      <w:r>
+        <w:rPr>
+          <w:sz w:val="20"/>
+          <w:szCs w:val="20"/>
+        </w:rPr>
+        <w:t>:</w:t>
+      </w:r>
+      <w:r>
+        <w:rPr>
+          <w:b/>
+          <w:bCs/>
+          <w:sz w:val="20"/>
+          <w:szCs w:val="20"/>
+        </w:rPr>
         <w:t xml:space="preserve"> </w:t>
+      </w:r>
+      <w:r>
+        <w:rPr>
+          <w:sz w:val="20"/>
+          <w:szCs w:val="20"/>
+        </w:rPr>
+        <w:t xml:space="preserve">Data Structures, Software Development I and II, Systems Programming, Web </w:t>
+      </w:r>
+      <w:r>
+        <w:rPr>
+          <w:sz w:val="20"/>
+          <w:szCs w:val="20"/>
+        </w:rPr>
+        <w:t xml:space="preserve">Development, </w:t>
+      </w:r>
+      <w:r>
+        <w:rPr>
+          <w:sz w:val="20"/>
+          <w:szCs w:val="20"/>
+        </w:rPr>
+        <w:t>Computer</w:t>
       </w:r>
     </w:p>
     <w:p>
       <w:pPr>
-        <w:rPr>
-          <w:sz w:val="20"/>
-          <w:szCs w:val="20"/>
-        </w:rPr>
-      </w:pPr>
-      <w:r>
-        <w:rPr>
-          <w:b/>
-          <w:bCs/>
-          <w:sz w:val="20"/>
-          <w:szCs w:val="20"/>
-        </w:rPr>
-        <w:t>Relevant Classwork</w:t>
-      </w:r>
-      <w:r>
-        <w:rPr>
-          <w:sz w:val="20"/>
-          <w:szCs w:val="20"/>
-        </w:rPr>
-        <w:t>:</w:t>
-      </w:r>
-      <w:r>
-        <w:rPr>
-          <w:b/>
-          <w:bCs/>
-          <w:sz w:val="20"/>
-          <w:szCs w:val="20"/>
-        </w:rPr>
-        <w:t xml:space="preserve"> </w:t>
-      </w:r>
-      <w:r>
-        <w:rPr>
-          <w:sz w:val="20"/>
-          <w:szCs w:val="20"/>
-        </w:rPr>
-        <w:t>Data Structures, Software Development</w:t>
-      </w:r>
-      <w:r>
-        <w:rPr>
-          <w:sz w:val="20"/>
-          <w:szCs w:val="20"/>
-        </w:rPr>
-        <w:t xml:space="preserve"> I and II</w:t>
-      </w:r>
-      <w:r>
-        <w:rPr>
-          <w:sz w:val="20"/>
-          <w:szCs w:val="20"/>
-        </w:rPr>
-        <w:t xml:space="preserve">, Systems Programming, </w:t>
-      </w:r>
-      <w:r>
-        <w:rPr>
-          <w:sz w:val="20"/>
-          <w:szCs w:val="20"/>
-        </w:rPr>
-        <w:t xml:space="preserve">Web Programming, </w:t>
-      </w:r>
-    </w:p>
-    <w:p>
-      <w:pPr>
         <w:ind w:firstLine="720"/>
         <w:rPr>
           <w:sz w:val="20"/>
@@ -927,28 +796,7 @@
           <w:sz w:val="20"/>
           <w:szCs w:val="20"/>
         </w:rPr>
-        <w:t>Computer</w:t>
-      </w:r>
-      <w:r>
-        <w:rPr>
-          <w:sz w:val="20"/>
-          <w:szCs w:val="20"/>
-        </w:rPr>
-        <w:t xml:space="preserve"> </w:t>
-      </w:r>
-      <w:r>
-        <w:rPr>
-          <w:sz w:val="20"/>
-          <w:szCs w:val="20"/>
-        </w:rPr>
-        <w:t>Architecture, Theory of Computing</w:t>
-      </w:r>
-      <w:r>
-        <w:rPr>
-          <w:sz w:val="20"/>
-          <w:szCs w:val="20"/>
-        </w:rPr>
-        <w:t>, Scientific Computation, and Software Engineering</w:t>
+        <w:t xml:space="preserve"> Architecture, Theory of Computing, Scientific Computation, and Software Engineering</w:t>
       </w:r>
     </w:p>
     <w:p>
@@ -1130,19 +978,32 @@
       </w:r>
       <w:r>
         <w:rPr>
-          <w:color w:val="000000"/>
-          <w:sz w:val="20"/>
-          <w:szCs w:val="20"/>
-        </w:rPr>
-        <w:t>Alpharetta</w:t>
-      </w:r>
-      <w:r>
-        <w:rPr>
-          <w:color w:val="000000"/>
-          <w:sz w:val="20"/>
-          <w:szCs w:val="20"/>
-        </w:rPr>
-        <w:t>, GA</w:t>
+          <w:b/>
+          <w:bCs/>
+          <w:color w:val="000000"/>
+          <w:sz w:val="20"/>
+          <w:szCs w:val="20"/>
+        </w:rPr>
+        <w:tab/>
+        <w:t xml:space="preserve">    </w:t>
+      </w:r>
+      <w:r>
+        <w:rPr>
+          <w:b/>
+          <w:bCs/>
+          <w:color w:val="000000"/>
+          <w:sz w:val="20"/>
+          <w:szCs w:val="20"/>
+        </w:rPr>
+        <w:t xml:space="preserve">   </w:t>
+      </w:r>
+      <w:r>
+        <w:rPr>
+          <w:color w:val="000000"/>
+          <w:sz w:val="20"/>
+          <w:szCs w:val="20"/>
+        </w:rPr>
+        <w:t>Alpharetta, GA</w:t>
       </w:r>
     </w:p>
     <w:p>
@@ -1163,133 +1024,99 @@
           <w:sz w:val="20"/>
           <w:szCs w:val="20"/>
         </w:rPr>
-        <w:t xml:space="preserve">Application Developer </w:t>
-      </w:r>
-      <w:r>
-        <w:rPr>
-          <w:i/>
-          <w:iCs/>
-          <w:color w:val="000000"/>
-          <w:sz w:val="20"/>
-          <w:szCs w:val="20"/>
-        </w:rPr>
-        <w:t>Intern</w:t>
-      </w:r>
-      <w:r>
-        <w:rPr>
-          <w:i/>
-          <w:iCs/>
-          <w:color w:val="000000"/>
-          <w:sz w:val="20"/>
-          <w:szCs w:val="20"/>
-        </w:rPr>
-        <w:tab/>
-      </w:r>
-      <w:r>
-        <w:rPr>
-          <w:i/>
-          <w:iCs/>
-          <w:color w:val="000000"/>
-          <w:sz w:val="20"/>
-          <w:szCs w:val="20"/>
-        </w:rPr>
-        <w:tab/>
-      </w:r>
-      <w:r>
-        <w:rPr>
-          <w:i/>
-          <w:iCs/>
-          <w:color w:val="000000"/>
-          <w:sz w:val="20"/>
-          <w:szCs w:val="20"/>
-        </w:rPr>
-        <w:tab/>
-      </w:r>
-      <w:r>
-        <w:rPr>
-          <w:i/>
-          <w:iCs/>
-          <w:color w:val="000000"/>
-          <w:sz w:val="20"/>
-          <w:szCs w:val="20"/>
-        </w:rPr>
-        <w:tab/>
-      </w:r>
-      <w:r>
-        <w:rPr>
-          <w:i/>
-          <w:iCs/>
-          <w:color w:val="000000"/>
-          <w:sz w:val="20"/>
-          <w:szCs w:val="20"/>
-        </w:rPr>
-        <w:tab/>
-      </w:r>
-      <w:r>
-        <w:rPr>
-          <w:i/>
-          <w:iCs/>
-          <w:color w:val="000000"/>
-          <w:sz w:val="20"/>
-          <w:szCs w:val="20"/>
-        </w:rPr>
-        <w:tab/>
-        <w:t xml:space="preserve">          </w:t>
-      </w:r>
-      <w:r>
-        <w:rPr>
-          <w:i/>
-          <w:iCs/>
-          <w:color w:val="000000"/>
-          <w:sz w:val="20"/>
-          <w:szCs w:val="20"/>
-        </w:rPr>
+        <w:t>Application Developer Intern</w:t>
+      </w:r>
+      <w:r>
+        <w:rPr>
+          <w:color w:val="000000"/>
+          <w:sz w:val="20"/>
+          <w:szCs w:val="20"/>
+        </w:rPr>
+        <w:tab/>
+      </w:r>
+      <w:r>
+        <w:rPr>
+          <w:color w:val="000000"/>
+          <w:sz w:val="20"/>
+          <w:szCs w:val="20"/>
+        </w:rPr>
+        <w:tab/>
+      </w:r>
+      <w:r>
+        <w:rPr>
+          <w:color w:val="000000"/>
+          <w:sz w:val="20"/>
+          <w:szCs w:val="20"/>
+        </w:rPr>
+        <w:tab/>
+      </w:r>
+      <w:r>
+        <w:rPr>
+          <w:color w:val="000000"/>
+          <w:sz w:val="20"/>
+          <w:szCs w:val="20"/>
+        </w:rPr>
+        <w:tab/>
+      </w:r>
+      <w:r>
+        <w:rPr>
+          <w:color w:val="000000"/>
+          <w:sz w:val="20"/>
+          <w:szCs w:val="20"/>
+        </w:rPr>
+        <w:tab/>
+      </w:r>
+      <w:r>
+        <w:rPr>
+          <w:color w:val="000000"/>
+          <w:sz w:val="20"/>
+          <w:szCs w:val="20"/>
+        </w:rPr>
+        <w:tab/>
+        <w:t xml:space="preserve">                </w:t>
+      </w:r>
+      <w:r>
+        <w:rPr>
+          <w:color w:val="000000"/>
+          <w:sz w:val="20"/>
+          <w:szCs w:val="20"/>
+        </w:rPr>
+        <w:tab/>
         <w:t xml:space="preserve">     </w:t>
       </w:r>
       <w:r>
         <w:rPr>
-          <w:i/>
-          <w:iCs/>
-          <w:color w:val="000000"/>
-          <w:sz w:val="20"/>
-          <w:szCs w:val="20"/>
-        </w:rPr>
-        <w:t xml:space="preserve"> </w:t>
-      </w:r>
-      <w:r>
-        <w:rPr>
-          <w:color w:val="000000"/>
-          <w:sz w:val="20"/>
-          <w:szCs w:val="20"/>
-        </w:rPr>
-        <w:tab/>
-        <w:t xml:space="preserve">    </w:t>
-      </w:r>
-      <w:r>
-        <w:rPr>
-          <w:i/>
-          <w:iCs/>
-          <w:color w:val="000000"/>
-          <w:sz w:val="20"/>
-          <w:szCs w:val="20"/>
-        </w:rPr>
-        <w:t xml:space="preserve"> </w:t>
-      </w:r>
-      <w:r>
-        <w:rPr>
-          <w:color w:val="000000"/>
-          <w:sz w:val="20"/>
-          <w:szCs w:val="20"/>
-        </w:rPr>
-        <w:t>202</w:t>
-      </w:r>
-      <w:r>
-        <w:rPr>
-          <w:color w:val="000000"/>
-          <w:sz w:val="20"/>
-          <w:szCs w:val="20"/>
-        </w:rPr>
-        <w:t>3 (Present)</w:t>
+          <w:color w:val="000000"/>
+          <w:sz w:val="20"/>
+          <w:szCs w:val="20"/>
+        </w:rPr>
+        <w:tab/>
+        <w:t xml:space="preserve">     </w:t>
+      </w:r>
+      <w:r>
+        <w:rPr>
+          <w:color w:val="000000"/>
+          <w:sz w:val="20"/>
+          <w:szCs w:val="20"/>
+        </w:rPr>
+        <w:t xml:space="preserve">   </w:t>
+      </w:r>
+      <w:r>
+        <w:rPr>
+          <w:color w:val="000000"/>
+          <w:sz w:val="20"/>
+          <w:szCs w:val="20"/>
+        </w:rPr>
+        <w:tab/>
+        <w:t xml:space="preserve">         </w:t>
+      </w:r>
+      <w:r>
+        <w:rPr>
+          <w:color w:val="000000"/>
+          <w:sz w:val="20"/>
+          <w:szCs w:val="20"/>
+        </w:rPr>
+        <w:t>2023</w:t>
       </w:r>
     </w:p>
     <w:p>
@@ -1308,46 +1135,129 @@
       </w:pPr>
       <w:r>
         <w:rPr>
-          <w:color w:val="000000"/>
-          <w:sz w:val="20"/>
-          <w:szCs w:val="20"/>
-        </w:rPr>
-        <w:t xml:space="preserve">Built and deployed a Go-lang package to handle configuration for several </w:t>
-      </w:r>
-      <w:r>
-        <w:rPr>
-          <w:color w:val="000000"/>
-          <w:sz w:val="20"/>
-          <w:szCs w:val="20"/>
-        </w:rPr>
-        <w:t>company</w:t>
-      </w:r>
-      <w:r>
-        <w:rPr>
-          <w:color w:val="000000"/>
-          <w:sz w:val="20"/>
-          <w:szCs w:val="20"/>
-        </w:rPr>
-        <w:t xml:space="preserve"> services, reducing boot time by ~30% and initializing key infrastructure </w:t>
-      </w:r>
-      <w:r>
-        <w:rPr>
-          <w:color w:val="000000"/>
-          <w:sz w:val="20"/>
-          <w:szCs w:val="20"/>
-        </w:rPr>
-        <w:t xml:space="preserve">that handles over 1 million requests per </w:t>
-      </w:r>
-      <w:proofErr w:type="gramStart"/>
-      <w:r>
-        <w:rPr>
-          <w:color w:val="000000"/>
-          <w:sz w:val="20"/>
-          <w:szCs w:val="20"/>
-        </w:rPr>
-        <w:t>day</w:t>
-      </w:r>
-      <w:proofErr w:type="gramEnd"/>
+          <w:sz w:val="20"/>
+          <w:szCs w:val="20"/>
+        </w:rPr>
+        <w:t>Engineered and successfully deployed a high-performance configuration package</w:t>
+      </w:r>
+      <w:r>
+        <w:rPr>
+          <w:color w:val="000000"/>
+          <w:sz w:val="20"/>
+          <w:szCs w:val="20"/>
+        </w:rPr>
+        <w:t>,</w:t>
+      </w:r>
+      <w:r>
+        <w:rPr>
+          <w:color w:val="000000"/>
+          <w:sz w:val="20"/>
+          <w:szCs w:val="20"/>
+        </w:rPr>
+        <w:t xml:space="preserve"> </w:t>
+      </w:r>
+      <w:r>
+        <w:rPr>
+          <w:color w:val="000000"/>
+          <w:sz w:val="20"/>
+          <w:szCs w:val="20"/>
+        </w:rPr>
+        <w:t xml:space="preserve">using Go and the Go-Fiber framework to </w:t>
+      </w:r>
+      <w:r>
+        <w:rPr>
+          <w:color w:val="000000"/>
+          <w:sz w:val="20"/>
+          <w:szCs w:val="20"/>
+        </w:rPr>
+        <w:t>reduc</w:t>
+      </w:r>
+      <w:r>
+        <w:rPr>
+          <w:color w:val="000000"/>
+          <w:sz w:val="20"/>
+          <w:szCs w:val="20"/>
+        </w:rPr>
+        <w:t>e</w:t>
+      </w:r>
+      <w:r>
+        <w:rPr>
+          <w:color w:val="000000"/>
+          <w:sz w:val="20"/>
+          <w:szCs w:val="20"/>
+        </w:rPr>
+        <w:t xml:space="preserve"> boot time by </w:t>
+      </w:r>
+      <w:r>
+        <w:rPr>
+          <w:b/>
+          <w:bCs/>
+          <w:color w:val="000000"/>
+          <w:sz w:val="20"/>
+          <w:szCs w:val="20"/>
+        </w:rPr>
+        <w:t>~30%</w:t>
+      </w:r>
+      <w:r>
+        <w:rPr>
+          <w:color w:val="000000"/>
+          <w:sz w:val="20"/>
+          <w:szCs w:val="20"/>
+        </w:rPr>
+        <w:t xml:space="preserve"> </w:t>
+      </w:r>
+      <w:r>
+        <w:rPr>
+          <w:color w:val="000000"/>
+          <w:sz w:val="20"/>
+          <w:szCs w:val="20"/>
+        </w:rPr>
+        <w:t xml:space="preserve">and </w:t>
+      </w:r>
+      <w:r>
+        <w:rPr>
+          <w:sz w:val="20"/>
+          <w:szCs w:val="20"/>
+        </w:rPr>
+        <w:t>optimiz</w:t>
+      </w:r>
+      <w:r>
+        <w:rPr>
+          <w:sz w:val="20"/>
+          <w:szCs w:val="20"/>
+        </w:rPr>
+        <w:t>e</w:t>
+      </w:r>
+      <w:r>
+        <w:rPr>
+          <w:sz w:val="20"/>
+          <w:szCs w:val="20"/>
+        </w:rPr>
+        <w:t xml:space="preserve"> critical infrastructure to seamlessly handle over </w:t>
+      </w:r>
+      <w:r>
+        <w:rPr>
+          <w:b/>
+          <w:bCs/>
+          <w:sz w:val="20"/>
+          <w:szCs w:val="20"/>
+        </w:rPr>
+        <w:t>1 million</w:t>
+      </w:r>
+      <w:r>
+        <w:rPr>
+          <w:sz w:val="20"/>
+          <w:szCs w:val="20"/>
+        </w:rPr>
+        <w:t xml:space="preserve"> daily requests</w:t>
+      </w:r>
+      <w:r>
+        <w:rPr>
+          <w:sz w:val="20"/>
+          <w:szCs w:val="20"/>
+        </w:rPr>
+        <w:t>.</w:t>
+      </w:r>
     </w:p>
     <w:p>
       <w:pPr>
@@ -1365,22 +1275,461 @@
       </w:pPr>
       <w:r>
         <w:rPr>
-          <w:color w:val="000000"/>
-          <w:sz w:val="20"/>
-          <w:szCs w:val="20"/>
-        </w:rPr>
-        <w:t xml:space="preserve">Developed code to parse and apply project settings for security, database, and logging infrastructure, utilizing abstract functionality to support customizable usage by future </w:t>
-      </w:r>
-      <w:proofErr w:type="gramStart"/>
-      <w:r>
-        <w:rPr>
-          <w:color w:val="000000"/>
-          <w:sz w:val="20"/>
-          <w:szCs w:val="20"/>
-        </w:rPr>
-        <w:t>applications</w:t>
-      </w:r>
-      <w:proofErr w:type="gramEnd"/>
+          <w:sz w:val="20"/>
+          <w:szCs w:val="20"/>
+        </w:rPr>
+        <w:t xml:space="preserve">Pioneered the creation of </w:t>
+      </w:r>
+      <w:r>
+        <w:rPr>
+          <w:sz w:val="20"/>
+          <w:szCs w:val="20"/>
+        </w:rPr>
+        <w:t xml:space="preserve">an internal repository for shared Go functionality, </w:t>
+      </w:r>
+      <w:r>
+        <w:rPr>
+          <w:sz w:val="20"/>
+          <w:szCs w:val="20"/>
+        </w:rPr>
+        <w:t xml:space="preserve">leveraging abstraction techniques </w:t>
+      </w:r>
+      <w:r>
+        <w:rPr>
+          <w:sz w:val="20"/>
+          <w:szCs w:val="20"/>
+        </w:rPr>
+        <w:t>to ensure adaptable integration for future Go applications</w:t>
+      </w:r>
+      <w:r>
+        <w:rPr>
+          <w:sz w:val="20"/>
+          <w:szCs w:val="20"/>
+        </w:rPr>
+        <w:t xml:space="preserve">. The first project led to a </w:t>
+      </w:r>
+      <w:r>
+        <w:rPr>
+          <w:b/>
+          <w:bCs/>
+          <w:sz w:val="20"/>
+          <w:szCs w:val="20"/>
+        </w:rPr>
+        <w:t>15%</w:t>
+      </w:r>
+      <w:r>
+        <w:rPr>
+          <w:sz w:val="20"/>
+          <w:szCs w:val="20"/>
+        </w:rPr>
+        <w:t xml:space="preserve"> reduction in configuration-related errors.</w:t>
+      </w:r>
+    </w:p>
+    <w:p>
+      <w:pPr>
+        <w:pStyle w:val="NormalWeb"/>
+        <w:numPr>
+          <w:ilvl w:val="0"/>
+          <w:numId w:val="7"/>
+        </w:numPr>
+        <w:spacing w:before="0" w:beforeAutospacing="0" w:after="160" w:afterAutospacing="0"/>
+        <w:rPr>
+          <w:color w:val="000000"/>
+          <w:sz w:val="20"/>
+          <w:szCs w:val="20"/>
+        </w:rPr>
+      </w:pPr>
+      <w:r>
+        <w:rPr>
+          <w:color w:val="000000"/>
+          <w:sz w:val="20"/>
+          <w:szCs w:val="20"/>
+        </w:rPr>
+        <w:t xml:space="preserve">Architected </w:t>
+      </w:r>
+      <w:r>
+        <w:rPr>
+          <w:color w:val="000000"/>
+          <w:sz w:val="20"/>
+          <w:szCs w:val="20"/>
+        </w:rPr>
+        <w:t>a versatile</w:t>
+      </w:r>
+      <w:r>
+        <w:rPr>
+          <w:color w:val="000000"/>
+          <w:sz w:val="20"/>
+          <w:szCs w:val="20"/>
+        </w:rPr>
+        <w:t xml:space="preserve"> package to support </w:t>
+      </w:r>
+      <w:r>
+        <w:rPr>
+          <w:color w:val="000000"/>
+          <w:sz w:val="20"/>
+          <w:szCs w:val="20"/>
+        </w:rPr>
+        <w:t xml:space="preserve">the </w:t>
+      </w:r>
+      <w:r>
+        <w:rPr>
+          <w:color w:val="000000"/>
+          <w:sz w:val="20"/>
+          <w:szCs w:val="20"/>
+        </w:rPr>
+        <w:t xml:space="preserve">parsing </w:t>
+      </w:r>
+      <w:r>
+        <w:rPr>
+          <w:color w:val="000000"/>
+          <w:sz w:val="20"/>
+          <w:szCs w:val="20"/>
+        </w:rPr>
+        <w:t xml:space="preserve">of </w:t>
+      </w:r>
+      <w:r>
+        <w:rPr>
+          <w:color w:val="000000"/>
+          <w:sz w:val="20"/>
+          <w:szCs w:val="20"/>
+        </w:rPr>
+        <w:t>YAML files</w:t>
+      </w:r>
+      <w:r>
+        <w:rPr>
+          <w:color w:val="000000"/>
+          <w:sz w:val="20"/>
+          <w:szCs w:val="20"/>
+        </w:rPr>
+        <w:t xml:space="preserve">, HTTP response bodies, and </w:t>
+      </w:r>
+      <w:r>
+        <w:rPr>
+          <w:b/>
+          <w:bCs/>
+          <w:color w:val="000000"/>
+          <w:sz w:val="20"/>
+          <w:szCs w:val="20"/>
+        </w:rPr>
+        <w:t>6</w:t>
+      </w:r>
+      <w:r>
+        <w:rPr>
+          <w:b/>
+          <w:bCs/>
+          <w:color w:val="000000"/>
+          <w:sz w:val="20"/>
+          <w:szCs w:val="20"/>
+        </w:rPr>
+        <w:t xml:space="preserve"> </w:t>
+      </w:r>
+      <w:r>
+        <w:rPr>
+          <w:color w:val="000000"/>
+          <w:sz w:val="20"/>
+          <w:szCs w:val="20"/>
+        </w:rPr>
+        <w:t>relevant databases</w:t>
+      </w:r>
+      <w:r>
+        <w:rPr>
+          <w:color w:val="000000"/>
+          <w:sz w:val="20"/>
+          <w:szCs w:val="20"/>
+        </w:rPr>
+        <w:t>.</w:t>
+      </w:r>
+    </w:p>
+    <w:p>
+      <w:pPr>
+        <w:pStyle w:val="NormalWeb"/>
+        <w:spacing w:before="0" w:beforeAutospacing="0" w:after="0" w:afterAutospacing="0"/>
+        <w:rPr>
+          <w:color w:val="000000"/>
+          <w:sz w:val="20"/>
+          <w:szCs w:val="20"/>
+        </w:rPr>
+      </w:pPr>
+      <w:r>
+        <w:rPr>
+          <w:b/>
+          <w:bCs/>
+          <w:color w:val="000000"/>
+          <w:sz w:val="20"/>
+          <w:szCs w:val="20"/>
+        </w:rPr>
+        <w:t>Vanderlande</w:t>
+      </w:r>
+      <w:r>
+        <w:rPr>
+          <w:b/>
+          <w:bCs/>
+          <w:color w:val="000000"/>
+          <w:sz w:val="20"/>
+          <w:szCs w:val="20"/>
+        </w:rPr>
+        <w:t xml:space="preserve"> Industries</w:t>
+      </w:r>
+      <w:r>
+        <w:rPr>
+          <w:b/>
+          <w:bCs/>
+          <w:color w:val="000000"/>
+          <w:sz w:val="20"/>
+          <w:szCs w:val="20"/>
+        </w:rPr>
+        <w:tab/>
+      </w:r>
+      <w:r>
+        <w:rPr>
+          <w:b/>
+          <w:bCs/>
+          <w:color w:val="000000"/>
+          <w:sz w:val="20"/>
+          <w:szCs w:val="20"/>
+        </w:rPr>
+        <w:tab/>
+      </w:r>
+      <w:r>
+        <w:rPr>
+          <w:b/>
+          <w:bCs/>
+          <w:color w:val="000000"/>
+          <w:sz w:val="20"/>
+          <w:szCs w:val="20"/>
+        </w:rPr>
+        <w:tab/>
+      </w:r>
+      <w:r>
+        <w:rPr>
+          <w:b/>
+          <w:bCs/>
+          <w:color w:val="000000"/>
+          <w:sz w:val="20"/>
+          <w:szCs w:val="20"/>
+        </w:rPr>
+        <w:tab/>
+      </w:r>
+      <w:r>
+        <w:rPr>
+          <w:b/>
+          <w:bCs/>
+          <w:color w:val="000000"/>
+          <w:sz w:val="20"/>
+          <w:szCs w:val="20"/>
+        </w:rPr>
+        <w:tab/>
+      </w:r>
+      <w:r>
+        <w:rPr>
+          <w:b/>
+          <w:bCs/>
+          <w:color w:val="000000"/>
+          <w:sz w:val="20"/>
+          <w:szCs w:val="20"/>
+        </w:rPr>
+        <w:tab/>
+      </w:r>
+      <w:r>
+        <w:rPr>
+          <w:b/>
+          <w:bCs/>
+          <w:color w:val="000000"/>
+          <w:sz w:val="20"/>
+          <w:szCs w:val="20"/>
+        </w:rPr>
+        <w:tab/>
+      </w:r>
+      <w:r>
+        <w:rPr>
+          <w:b/>
+          <w:bCs/>
+          <w:color w:val="000000"/>
+          <w:sz w:val="20"/>
+          <w:szCs w:val="20"/>
+        </w:rPr>
+        <w:tab/>
+        <w:t xml:space="preserve">    </w:t>
+      </w:r>
+      <w:r>
+        <w:rPr>
+          <w:b/>
+          <w:bCs/>
+          <w:color w:val="000000"/>
+          <w:sz w:val="20"/>
+          <w:szCs w:val="20"/>
+        </w:rPr>
+        <w:tab/>
+        <w:t xml:space="preserve">       </w:t>
+      </w:r>
+      <w:r>
+        <w:rPr>
+          <w:b/>
+          <w:bCs/>
+          <w:color w:val="000000"/>
+          <w:sz w:val="20"/>
+          <w:szCs w:val="20"/>
+        </w:rPr>
+        <w:tab/>
+        <w:t xml:space="preserve">       </w:t>
+      </w:r>
+      <w:r>
+        <w:rPr>
+          <w:b/>
+          <w:bCs/>
+          <w:color w:val="000000"/>
+          <w:sz w:val="20"/>
+          <w:szCs w:val="20"/>
+        </w:rPr>
+        <w:t xml:space="preserve">   </w:t>
+      </w:r>
+      <w:r>
+        <w:rPr>
+          <w:color w:val="000000"/>
+          <w:sz w:val="20"/>
+          <w:szCs w:val="20"/>
+        </w:rPr>
+        <w:t>Marietta, GA</w:t>
+      </w:r>
+    </w:p>
+    <w:p>
+      <w:pPr>
+        <w:pStyle w:val="NormalWeb"/>
+        <w:spacing w:before="0" w:beforeAutospacing="0" w:after="0" w:afterAutospacing="0"/>
+        <w:rPr>
+          <w:color w:val="000000"/>
+          <w:sz w:val="20"/>
+          <w:szCs w:val="20"/>
+        </w:rPr>
+      </w:pPr>
+      <w:r>
+        <w:rPr>
+          <w:i/>
+          <w:iCs/>
+          <w:color w:val="000000"/>
+          <w:sz w:val="20"/>
+          <w:szCs w:val="20"/>
+        </w:rPr>
+        <w:t>Software Development Intern</w:t>
+      </w:r>
+      <w:r>
+        <w:rPr>
+          <w:i/>
+          <w:iCs/>
+          <w:color w:val="000000"/>
+          <w:sz w:val="20"/>
+          <w:szCs w:val="20"/>
+        </w:rPr>
+        <w:tab/>
+      </w:r>
+      <w:r>
+        <w:rPr>
+          <w:i/>
+          <w:iCs/>
+          <w:color w:val="000000"/>
+          <w:sz w:val="20"/>
+          <w:szCs w:val="20"/>
+        </w:rPr>
+        <w:tab/>
+      </w:r>
+      <w:r>
+        <w:rPr>
+          <w:i/>
+          <w:iCs/>
+          <w:color w:val="000000"/>
+          <w:sz w:val="20"/>
+          <w:szCs w:val="20"/>
+        </w:rPr>
+        <w:tab/>
+      </w:r>
+      <w:r>
+        <w:rPr>
+          <w:i/>
+          <w:iCs/>
+          <w:color w:val="000000"/>
+          <w:sz w:val="20"/>
+          <w:szCs w:val="20"/>
+        </w:rPr>
+        <w:tab/>
+      </w:r>
+      <w:r>
+        <w:rPr>
+          <w:i/>
+          <w:iCs/>
+          <w:color w:val="000000"/>
+          <w:sz w:val="20"/>
+          <w:szCs w:val="20"/>
+        </w:rPr>
+        <w:tab/>
+      </w:r>
+      <w:r>
+        <w:rPr>
+          <w:i/>
+          <w:iCs/>
+          <w:color w:val="000000"/>
+          <w:sz w:val="20"/>
+          <w:szCs w:val="20"/>
+        </w:rPr>
+        <w:tab/>
+      </w:r>
+      <w:r>
+        <w:rPr>
+          <w:color w:val="000000"/>
+          <w:sz w:val="20"/>
+          <w:szCs w:val="20"/>
+        </w:rPr>
+        <w:tab/>
+      </w:r>
+      <w:r>
+        <w:rPr>
+          <w:color w:val="000000"/>
+          <w:sz w:val="20"/>
+          <w:szCs w:val="20"/>
+        </w:rPr>
+        <w:tab/>
+      </w:r>
+      <w:r>
+        <w:rPr>
+          <w:color w:val="000000"/>
+          <w:sz w:val="20"/>
+          <w:szCs w:val="20"/>
+        </w:rPr>
+        <w:tab/>
+        <w:t xml:space="preserve">      </w:t>
+      </w:r>
+      <w:r>
+        <w:rPr>
+          <w:color w:val="000000"/>
+          <w:sz w:val="20"/>
+          <w:szCs w:val="20"/>
+        </w:rPr>
+        <w:t xml:space="preserve">        </w:t>
+      </w:r>
+      <w:r>
+        <w:rPr>
+          <w:color w:val="000000"/>
+          <w:sz w:val="20"/>
+          <w:szCs w:val="20"/>
+        </w:rPr>
+        <w:tab/>
+        <w:t xml:space="preserve">      </w:t>
+      </w:r>
+      <w:r>
+        <w:rPr>
+          <w:color w:val="000000"/>
+          <w:sz w:val="20"/>
+          <w:szCs w:val="20"/>
+        </w:rPr>
+        <w:t xml:space="preserve">   </w:t>
+      </w:r>
+      <w:r>
+        <w:rPr>
+          <w:color w:val="000000"/>
+          <w:sz w:val="20"/>
+          <w:szCs w:val="20"/>
+        </w:rPr>
+        <w:t>2022</w:t>
+      </w:r>
     </w:p>
     <w:p>
       <w:pPr>
@@ -1402,30 +1751,126 @@
           <w:sz w:val="20"/>
           <w:szCs w:val="20"/>
         </w:rPr>
-        <w:t xml:space="preserve">Architected this package to support parsing from YAML files as well as every database used within </w:t>
-      </w:r>
-      <w:proofErr w:type="gramStart"/>
-      <w:r>
-        <w:rPr>
-          <w:color w:val="000000"/>
-          <w:sz w:val="20"/>
-          <w:szCs w:val="20"/>
-        </w:rPr>
-        <w:t>ADP</w:t>
-      </w:r>
-      <w:proofErr w:type="gramEnd"/>
+        <w:t xml:space="preserve">Worked </w:t>
+      </w:r>
+      <w:r>
+        <w:rPr>
+          <w:color w:val="000000"/>
+          <w:sz w:val="20"/>
+          <w:szCs w:val="20"/>
+        </w:rPr>
+        <w:t>with</w:t>
+      </w:r>
+      <w:r>
+        <w:rPr>
+          <w:color w:val="000000"/>
+          <w:sz w:val="20"/>
+          <w:szCs w:val="20"/>
+        </w:rPr>
+        <w:t xml:space="preserve"> a team of 15 engineers to develop ‘pick’ and ‘put’ capabilities for a robotic warehousing system, </w:t>
+      </w:r>
+      <w:r>
+        <w:rPr>
+          <w:color w:val="000000"/>
+          <w:sz w:val="20"/>
+          <w:szCs w:val="20"/>
+        </w:rPr>
+        <w:t>utilizing Java to generate</w:t>
+      </w:r>
+      <w:r>
+        <w:rPr>
+          <w:sz w:val="20"/>
+          <w:szCs w:val="20"/>
+        </w:rPr>
+        <w:t xml:space="preserve"> a picking performance of up to </w:t>
+      </w:r>
+      <w:r>
+        <w:rPr>
+          <w:b/>
+          <w:bCs/>
+          <w:sz w:val="20"/>
+          <w:szCs w:val="20"/>
+        </w:rPr>
+        <w:t>1,200</w:t>
+      </w:r>
+      <w:r>
+        <w:rPr>
+          <w:sz w:val="20"/>
+          <w:szCs w:val="20"/>
+        </w:rPr>
+        <w:t xml:space="preserve"> items per hou</w:t>
+      </w:r>
+      <w:r>
+        <w:rPr>
+          <w:sz w:val="20"/>
+          <w:szCs w:val="20"/>
+        </w:rPr>
+        <w:t xml:space="preserve">r and eliminate over </w:t>
+      </w:r>
+      <w:r>
+        <w:rPr>
+          <w:b/>
+          <w:bCs/>
+          <w:sz w:val="20"/>
+          <w:szCs w:val="20"/>
+        </w:rPr>
+        <w:t>90%</w:t>
+      </w:r>
+      <w:r>
+        <w:rPr>
+          <w:sz w:val="20"/>
+          <w:szCs w:val="20"/>
+        </w:rPr>
+        <w:t xml:space="preserve"> of clients’ staffing costs</w:t>
+      </w:r>
+      <w:r>
+        <w:rPr>
+          <w:sz w:val="20"/>
+          <w:szCs w:val="20"/>
+        </w:rPr>
+        <w:t>.</w:t>
+      </w:r>
     </w:p>
     <w:p>
       <w:pPr>
         <w:pStyle w:val="NormalWeb"/>
-        <w:spacing w:before="0" w:beforeAutospacing="0" w:after="0" w:afterAutospacing="0"/>
-        <w:ind w:left="360"/>
-        <w:rPr>
-          <w:color w:val="000000"/>
-          <w:sz w:val="20"/>
-          <w:szCs w:val="20"/>
-        </w:rPr>
-      </w:pPr>
+        <w:numPr>
+          <w:ilvl w:val="0"/>
+          <w:numId w:val="7"/>
+        </w:numPr>
+        <w:spacing w:before="0" w:beforeAutospacing="0" w:after="160" w:afterAutospacing="0"/>
+        <w:rPr>
+          <w:color w:val="000000"/>
+          <w:sz w:val="20"/>
+          <w:szCs w:val="20"/>
+        </w:rPr>
+      </w:pPr>
+      <w:r>
+        <w:rPr>
+          <w:color w:val="000000"/>
+          <w:sz w:val="20"/>
+          <w:szCs w:val="20"/>
+        </w:rPr>
+        <w:t xml:space="preserve">Leveraged the Cucumber framework to develop comprehensive automation test suites, implementing Gherkin syntax and behavior-driven development principles to ensure software quality and provide up to </w:t>
+      </w:r>
+      <w:r>
+        <w:rPr>
+          <w:b/>
+          <w:bCs/>
+          <w:color w:val="000000"/>
+          <w:sz w:val="20"/>
+          <w:szCs w:val="20"/>
+        </w:rPr>
+        <w:t>100%</w:t>
+      </w:r>
+      <w:r>
+        <w:rPr>
+          <w:color w:val="000000"/>
+          <w:sz w:val="20"/>
+          <w:szCs w:val="20"/>
+        </w:rPr>
+        <w:t xml:space="preserve"> code coverage.</w:t>
+      </w:r>
     </w:p>
     <w:p>
       <w:pPr>
@@ -1445,47 +1890,7 @@
           <w:sz w:val="20"/>
           <w:szCs w:val="20"/>
         </w:rPr>
-        <w:t>Vanderlande</w:t>
-      </w:r>
-      <w:r>
-        <w:rPr>
-          <w:b/>
-          <w:bCs/>
-          <w:color w:val="000000"/>
-          <w:sz w:val="20"/>
-          <w:szCs w:val="20"/>
-        </w:rPr>
-        <w:t xml:space="preserve"> Industries</w:t>
-      </w:r>
-      <w:r>
-        <w:rPr>
-          <w:b/>
-          <w:bCs/>
-          <w:color w:val="000000"/>
-          <w:sz w:val="20"/>
-          <w:szCs w:val="20"/>
-        </w:rPr>
-        <w:tab/>
-      </w:r>
-      <w:r>
-        <w:rPr>
-          <w:b/>
-          <w:bCs/>
-          <w:color w:val="000000"/>
-          <w:sz w:val="20"/>
-          <w:szCs w:val="20"/>
-        </w:rPr>
-        <w:tab/>
-      </w:r>
-      <w:r>
-        <w:rPr>
-          <w:b/>
-          <w:bCs/>
-          <w:color w:val="000000"/>
-          <w:sz w:val="20"/>
-          <w:szCs w:val="20"/>
-        </w:rPr>
-        <w:tab/>
+        <w:t>ACM (Association for Computing Machinery)</w:t>
       </w:r>
       <w:r>
         <w:rPr>
@@ -1547,15 +1952,36 @@
           <w:szCs w:val="20"/>
         </w:rPr>
         <w:tab/>
-        <w:t xml:space="preserve">       </w:t>
-      </w:r>
-      <w:r>
-        <w:rPr>
-          <w:color w:val="000000"/>
-          <w:sz w:val="20"/>
-          <w:szCs w:val="20"/>
-        </w:rPr>
-        <w:t>Marietta, GA</w:t>
+        <w:t xml:space="preserve">         </w:t>
+      </w:r>
+      <w:r>
+        <w:rPr>
+          <w:b/>
+          <w:bCs/>
+          <w:color w:val="000000"/>
+          <w:sz w:val="20"/>
+          <w:szCs w:val="20"/>
+        </w:rPr>
+        <w:tab/>
+        <w:t xml:space="preserve">         </w:t>
+      </w:r>
+      <w:r>
+        <w:rPr>
+          <w:b/>
+          <w:bCs/>
+          <w:color w:val="000000"/>
+          <w:sz w:val="20"/>
+          <w:szCs w:val="20"/>
+        </w:rPr>
+        <w:t xml:space="preserve">   </w:t>
+      </w:r>
+      <w:r>
+        <w:rPr>
+          <w:color w:val="000000"/>
+          <w:sz w:val="20"/>
+          <w:szCs w:val="20"/>
+        </w:rPr>
+        <w:t>Athens, GA</w:t>
       </w:r>
     </w:p>
     <w:p>
@@ -1576,7 +2002,7 @@
           <w:sz w:val="20"/>
           <w:szCs w:val="20"/>
         </w:rPr>
-        <w:t>Software Development Intern</w:t>
+        <w:t>Secretary</w:t>
       </w:r>
       <w:r>
         <w:rPr>
@@ -1637,39 +2063,76 @@
           <w:szCs w:val="20"/>
         </w:rPr>
         <w:tab/>
-      </w:r>
-      <w:r>
-        <w:rPr>
-          <w:color w:val="000000"/>
-          <w:sz w:val="20"/>
-          <w:szCs w:val="20"/>
-        </w:rPr>
-        <w:tab/>
-      </w:r>
-      <w:r>
-        <w:rPr>
-          <w:color w:val="000000"/>
-          <w:sz w:val="20"/>
-          <w:szCs w:val="20"/>
-        </w:rPr>
-        <w:tab/>
-      </w:r>
-      <w:r>
-        <w:rPr>
-          <w:color w:val="000000"/>
-          <w:sz w:val="20"/>
-          <w:szCs w:val="20"/>
-        </w:rPr>
-        <w:tab/>
-        <w:t xml:space="preserve">      </w:t>
-      </w:r>
-      <w:r>
-        <w:rPr>
-          <w:color w:val="000000"/>
-          <w:sz w:val="20"/>
-          <w:szCs w:val="20"/>
-        </w:rPr>
-        <w:t>2022</w:t>
+        <w:t xml:space="preserve">               </w:t>
+      </w:r>
+      <w:r>
+        <w:rPr>
+          <w:i/>
+          <w:iCs/>
+          <w:color w:val="000000"/>
+          <w:sz w:val="20"/>
+          <w:szCs w:val="20"/>
+        </w:rPr>
+        <w:tab/>
+      </w:r>
+      <w:r>
+        <w:rPr>
+          <w:i/>
+          <w:iCs/>
+          <w:color w:val="000000"/>
+          <w:sz w:val="20"/>
+          <w:szCs w:val="20"/>
+        </w:rPr>
+        <w:tab/>
+      </w:r>
+      <w:r>
+        <w:rPr>
+          <w:i/>
+          <w:iCs/>
+          <w:color w:val="000000"/>
+          <w:sz w:val="20"/>
+          <w:szCs w:val="20"/>
+        </w:rPr>
+        <w:tab/>
+      </w:r>
+      <w:r>
+        <w:rPr>
+          <w:i/>
+          <w:iCs/>
+          <w:color w:val="000000"/>
+          <w:sz w:val="20"/>
+          <w:szCs w:val="20"/>
+        </w:rPr>
+        <w:t xml:space="preserve">     </w:t>
+      </w:r>
+      <w:r>
+        <w:rPr>
+          <w:i/>
+          <w:iCs/>
+          <w:color w:val="000000"/>
+          <w:sz w:val="20"/>
+          <w:szCs w:val="20"/>
+        </w:rPr>
+        <w:tab/>
+        <w:t xml:space="preserve">     </w:t>
+      </w:r>
+      <w:r>
+        <w:rPr>
+          <w:i/>
+          <w:iCs/>
+          <w:color w:val="000000"/>
+          <w:sz w:val="20"/>
+          <w:szCs w:val="20"/>
+        </w:rPr>
+        <w:t xml:space="preserve">   </w:t>
+      </w:r>
+      <w:r>
+        <w:rPr>
+          <w:color w:val="000000"/>
+          <w:sz w:val="20"/>
+          <w:szCs w:val="20"/>
+        </w:rPr>
+        <w:t>2023 (Present)</w:t>
       </w:r>
     </w:p>
     <w:p>
@@ -1681,335 +2144,98 @@
         </w:numPr>
         <w:spacing w:before="0" w:beforeAutospacing="0" w:after="0" w:afterAutospacing="0"/>
         <w:rPr>
-          <w:color w:val="000000"/>
-          <w:sz w:val="20"/>
-          <w:szCs w:val="20"/>
-        </w:rPr>
-      </w:pPr>
-      <w:r>
-        <w:rPr>
-          <w:color w:val="000000"/>
-          <w:sz w:val="20"/>
-          <w:szCs w:val="20"/>
-        </w:rPr>
-        <w:t xml:space="preserve">Worked alongside a team of 15 engineers to develop ‘pick’ and ‘put’ capabilities for a robotic warehousing system, </w:t>
-      </w:r>
-      <w:r>
-        <w:rPr>
-          <w:color w:val="000000"/>
-          <w:sz w:val="20"/>
-          <w:szCs w:val="20"/>
-        </w:rPr>
-        <w:t xml:space="preserve">building key functionality for machine operations in distribution centers across the </w:t>
-      </w:r>
-      <w:proofErr w:type="gramStart"/>
-      <w:r>
-        <w:rPr>
-          <w:color w:val="000000"/>
-          <w:sz w:val="20"/>
-          <w:szCs w:val="20"/>
-        </w:rPr>
-        <w:t>world</w:t>
-      </w:r>
-      <w:proofErr w:type="gramEnd"/>
-    </w:p>
-    <w:p>
-      <w:pPr>
-        <w:pStyle w:val="NormalWeb"/>
-        <w:numPr>
-          <w:ilvl w:val="0"/>
-          <w:numId w:val="7"/>
-        </w:numPr>
-        <w:spacing w:before="0" w:beforeAutospacing="0" w:after="0" w:afterAutospacing="0"/>
-        <w:rPr>
-          <w:color w:val="000000"/>
-          <w:sz w:val="20"/>
-          <w:szCs w:val="20"/>
-        </w:rPr>
-      </w:pPr>
-      <w:r>
-        <w:rPr>
-          <w:color w:val="000000"/>
-          <w:sz w:val="20"/>
-          <w:szCs w:val="20"/>
-        </w:rPr>
-        <w:t xml:space="preserve">Utilized Java for RESTful API </w:t>
-      </w:r>
-      <w:r>
-        <w:rPr>
-          <w:color w:val="000000"/>
-          <w:sz w:val="20"/>
-          <w:szCs w:val="20"/>
-        </w:rPr>
-        <w:t xml:space="preserve">development and Cucumber to generate full-coverage automation </w:t>
-      </w:r>
-      <w:proofErr w:type="gramStart"/>
-      <w:r>
-        <w:rPr>
-          <w:color w:val="000000"/>
-          <w:sz w:val="20"/>
-          <w:szCs w:val="20"/>
-        </w:rPr>
-        <w:t>testing</w:t>
-      </w:r>
-      <w:proofErr w:type="gramEnd"/>
-    </w:p>
-    <w:p>
-      <w:pPr>
-        <w:pStyle w:val="NormalWeb"/>
-        <w:spacing w:before="0" w:beforeAutospacing="0" w:after="0" w:afterAutospacing="0"/>
-        <w:ind w:left="360"/>
-        <w:rPr>
-          <w:color w:val="000000"/>
-          <w:sz w:val="20"/>
-          <w:szCs w:val="20"/>
-        </w:rPr>
-      </w:pPr>
-    </w:p>
-    <w:p>
-      <w:pPr>
-        <w:pStyle w:val="NormalWeb"/>
-        <w:spacing w:before="0" w:beforeAutospacing="0" w:after="0" w:afterAutospacing="0"/>
-        <w:rPr>
-          <w:color w:val="000000"/>
-          <w:sz w:val="20"/>
-          <w:szCs w:val="20"/>
-        </w:rPr>
-      </w:pPr>
-      <w:r>
-        <w:rPr>
-          <w:b/>
-          <w:bCs/>
-          <w:color w:val="000000"/>
-          <w:sz w:val="20"/>
-          <w:szCs w:val="20"/>
-        </w:rPr>
-        <w:t>ACM (Association for Computing Machinery)</w:t>
-      </w:r>
-      <w:r>
-        <w:rPr>
-          <w:b/>
-          <w:bCs/>
-          <w:color w:val="000000"/>
-          <w:sz w:val="20"/>
-          <w:szCs w:val="20"/>
-        </w:rPr>
-        <w:tab/>
-      </w:r>
-      <w:r>
-        <w:rPr>
-          <w:b/>
-          <w:bCs/>
-          <w:color w:val="000000"/>
-          <w:sz w:val="20"/>
-          <w:szCs w:val="20"/>
-        </w:rPr>
-        <w:tab/>
-      </w:r>
-      <w:r>
-        <w:rPr>
-          <w:b/>
-          <w:bCs/>
-          <w:color w:val="000000"/>
-          <w:sz w:val="20"/>
-          <w:szCs w:val="20"/>
-        </w:rPr>
-        <w:tab/>
-      </w:r>
-      <w:r>
-        <w:rPr>
-          <w:b/>
-          <w:bCs/>
-          <w:color w:val="000000"/>
-          <w:sz w:val="20"/>
-          <w:szCs w:val="20"/>
-        </w:rPr>
-        <w:tab/>
-      </w:r>
-      <w:r>
-        <w:rPr>
-          <w:b/>
-          <w:bCs/>
-          <w:color w:val="000000"/>
-          <w:sz w:val="20"/>
-          <w:szCs w:val="20"/>
-        </w:rPr>
-        <w:tab/>
-        <w:t xml:space="preserve">    </w:t>
-      </w:r>
-      <w:r>
-        <w:rPr>
-          <w:b/>
-          <w:bCs/>
-          <w:color w:val="000000"/>
-          <w:sz w:val="20"/>
-          <w:szCs w:val="20"/>
-        </w:rPr>
-        <w:tab/>
-        <w:t xml:space="preserve">       </w:t>
-      </w:r>
-      <w:r>
-        <w:rPr>
-          <w:b/>
-          <w:bCs/>
-          <w:color w:val="000000"/>
-          <w:sz w:val="20"/>
-          <w:szCs w:val="20"/>
-        </w:rPr>
-        <w:t xml:space="preserve">  </w:t>
-      </w:r>
-      <w:r>
-        <w:rPr>
-          <w:color w:val="000000"/>
-          <w:sz w:val="20"/>
-          <w:szCs w:val="20"/>
-        </w:rPr>
-        <w:t>Athens</w:t>
-      </w:r>
-      <w:r>
-        <w:rPr>
-          <w:color w:val="000000"/>
-          <w:sz w:val="20"/>
-          <w:szCs w:val="20"/>
-        </w:rPr>
-        <w:t>, GA</w:t>
-      </w:r>
-    </w:p>
-    <w:p>
-      <w:pPr>
-        <w:pStyle w:val="NormalWeb"/>
-        <w:spacing w:before="0" w:beforeAutospacing="0" w:after="0" w:afterAutospacing="0"/>
-        <w:rPr>
-          <w:color w:val="000000"/>
-          <w:sz w:val="20"/>
-          <w:szCs w:val="20"/>
-        </w:rPr>
-      </w:pPr>
-      <w:r>
-        <w:rPr>
-          <w:i/>
-          <w:iCs/>
-          <w:color w:val="000000"/>
-          <w:sz w:val="20"/>
-          <w:szCs w:val="20"/>
-        </w:rPr>
-        <w:t>Secretary</w:t>
-      </w:r>
-      <w:r>
-        <w:rPr>
-          <w:i/>
-          <w:iCs/>
-          <w:color w:val="000000"/>
-          <w:sz w:val="20"/>
-          <w:szCs w:val="20"/>
-        </w:rPr>
-        <w:tab/>
-      </w:r>
-      <w:r>
-        <w:rPr>
-          <w:i/>
-          <w:iCs/>
-          <w:color w:val="000000"/>
-          <w:sz w:val="20"/>
-          <w:szCs w:val="20"/>
-        </w:rPr>
-        <w:tab/>
-      </w:r>
-      <w:r>
-        <w:rPr>
-          <w:i/>
-          <w:iCs/>
-          <w:color w:val="000000"/>
-          <w:sz w:val="20"/>
-          <w:szCs w:val="20"/>
-        </w:rPr>
-        <w:tab/>
-      </w:r>
-      <w:r>
-        <w:rPr>
-          <w:i/>
-          <w:iCs/>
-          <w:color w:val="000000"/>
-          <w:sz w:val="20"/>
-          <w:szCs w:val="20"/>
-        </w:rPr>
-        <w:tab/>
-      </w:r>
-      <w:r>
-        <w:rPr>
-          <w:i/>
-          <w:iCs/>
-          <w:color w:val="000000"/>
-          <w:sz w:val="20"/>
-          <w:szCs w:val="20"/>
-        </w:rPr>
-        <w:tab/>
-      </w:r>
-      <w:r>
-        <w:rPr>
-          <w:i/>
-          <w:iCs/>
-          <w:color w:val="000000"/>
-          <w:sz w:val="20"/>
-          <w:szCs w:val="20"/>
-        </w:rPr>
-        <w:tab/>
-        <w:t xml:space="preserve">          </w:t>
-      </w:r>
-      <w:r>
-        <w:rPr>
-          <w:i/>
-          <w:iCs/>
-          <w:color w:val="000000"/>
-          <w:sz w:val="20"/>
-          <w:szCs w:val="20"/>
-        </w:rPr>
-        <w:t xml:space="preserve">     </w:t>
-      </w:r>
-      <w:r>
-        <w:rPr>
-          <w:i/>
-          <w:iCs/>
-          <w:color w:val="000000"/>
-          <w:sz w:val="20"/>
-          <w:szCs w:val="20"/>
-        </w:rPr>
-        <w:tab/>
-      </w:r>
-      <w:r>
-        <w:rPr>
-          <w:i/>
-          <w:iCs/>
-          <w:color w:val="000000"/>
-          <w:sz w:val="20"/>
-          <w:szCs w:val="20"/>
-        </w:rPr>
-        <w:tab/>
-      </w:r>
-      <w:r>
-        <w:rPr>
-          <w:i/>
-          <w:iCs/>
-          <w:color w:val="000000"/>
-          <w:sz w:val="20"/>
-          <w:szCs w:val="20"/>
-        </w:rPr>
-        <w:tab/>
-      </w:r>
-      <w:r>
-        <w:rPr>
-          <w:i/>
-          <w:iCs/>
-          <w:color w:val="000000"/>
-          <w:sz w:val="20"/>
-          <w:szCs w:val="20"/>
-        </w:rPr>
-        <w:t xml:space="preserve">    </w:t>
-      </w:r>
-      <w:r>
-        <w:rPr>
-          <w:i/>
-          <w:iCs/>
+          <w:sz w:val="20"/>
+          <w:szCs w:val="20"/>
+        </w:rPr>
+      </w:pPr>
+      <w:r>
+        <w:rPr>
+          <w:color w:val="000000"/>
+          <w:sz w:val="20"/>
+          <w:szCs w:val="20"/>
+        </w:rPr>
+        <w:t>Handle</w:t>
+      </w:r>
+      <w:r>
+        <w:rPr>
+          <w:color w:val="000000"/>
+          <w:sz w:val="20"/>
+          <w:szCs w:val="20"/>
+        </w:rPr>
+        <w:t xml:space="preserve"> Treasurer and Corporate Outreach responsibilities, </w:t>
+      </w:r>
+      <w:r>
+        <w:rPr>
+          <w:color w:val="000000"/>
+          <w:sz w:val="20"/>
+          <w:szCs w:val="20"/>
+        </w:rPr>
+        <w:t>allocating</w:t>
+      </w:r>
+      <w:r>
+        <w:rPr>
+          <w:color w:val="000000"/>
+          <w:sz w:val="20"/>
+          <w:szCs w:val="20"/>
+        </w:rPr>
+        <w:t xml:space="preserve"> over </w:t>
+      </w:r>
+      <w:r>
+        <w:rPr>
+          <w:b/>
+          <w:bCs/>
+          <w:color w:val="000000"/>
+          <w:sz w:val="20"/>
+          <w:szCs w:val="20"/>
+        </w:rPr>
+        <w:t>$1</w:t>
+      </w:r>
+      <w:r>
+        <w:rPr>
+          <w:b/>
+          <w:bCs/>
+          <w:color w:val="000000"/>
+          <w:sz w:val="20"/>
+          <w:szCs w:val="20"/>
+        </w:rPr>
+        <w:t>,</w:t>
+      </w:r>
+      <w:r>
+        <w:rPr>
+          <w:b/>
+          <w:bCs/>
+          <w:color w:val="000000"/>
+          <w:sz w:val="20"/>
+          <w:szCs w:val="20"/>
+        </w:rPr>
+        <w:t>000</w:t>
+      </w:r>
+      <w:r>
+        <w:rPr>
+          <w:color w:val="000000"/>
+          <w:sz w:val="20"/>
+          <w:szCs w:val="20"/>
+        </w:rPr>
+        <w:t xml:space="preserve"> in organization</w:t>
+      </w:r>
+      <w:r>
+        <w:rPr>
+          <w:color w:val="000000"/>
+          <w:sz w:val="20"/>
+          <w:szCs w:val="20"/>
+        </w:rPr>
+        <w:t xml:space="preserve">al </w:t>
+      </w:r>
+      <w:r>
+        <w:rPr>
+          <w:color w:val="000000"/>
+          <w:sz w:val="20"/>
+          <w:szCs w:val="20"/>
+        </w:rPr>
+        <w:t>funds</w:t>
+      </w:r>
+      <w:r>
+        <w:rPr>
           <w:color w:val="000000"/>
           <w:sz w:val="20"/>
           <w:szCs w:val="20"/>
@@ -2022,96 +2248,32 @@
           <w:sz w:val="20"/>
           <w:szCs w:val="20"/>
         </w:rPr>
-        <w:t>202</w:t>
-      </w:r>
-      <w:r>
-        <w:rPr>
-          <w:color w:val="000000"/>
-          <w:sz w:val="20"/>
-          <w:szCs w:val="20"/>
-        </w:rPr>
-        <w:t>3 (Present)</w:t>
-      </w:r>
-    </w:p>
-    <w:p>
-      <w:pPr>
-        <w:pStyle w:val="NormalWeb"/>
-        <w:numPr>
-          <w:ilvl w:val="0"/>
-          <w:numId w:val="7"/>
-        </w:numPr>
-        <w:spacing w:before="0" w:beforeAutospacing="0" w:after="0" w:afterAutospacing="0"/>
-        <w:rPr>
-          <w:sz w:val="20"/>
-          <w:szCs w:val="20"/>
-        </w:rPr>
-      </w:pPr>
-      <w:r>
-        <w:rPr>
-          <w:color w:val="000000"/>
-          <w:sz w:val="20"/>
-          <w:szCs w:val="20"/>
-        </w:rPr>
-        <w:t>Handle</w:t>
-      </w:r>
-      <w:r>
-        <w:rPr>
-          <w:color w:val="000000"/>
-          <w:sz w:val="20"/>
-          <w:szCs w:val="20"/>
-        </w:rPr>
-        <w:t xml:space="preserve"> Treasurer and Corporate Outreach responsibilities, </w:t>
-      </w:r>
-      <w:r>
-        <w:rPr>
-          <w:color w:val="000000"/>
-          <w:sz w:val="20"/>
-          <w:szCs w:val="20"/>
-        </w:rPr>
-        <w:t>allocating</w:t>
-      </w:r>
-      <w:r>
-        <w:rPr>
-          <w:color w:val="000000"/>
-          <w:sz w:val="20"/>
-          <w:szCs w:val="20"/>
-        </w:rPr>
-        <w:t xml:space="preserve"> over $1000 in organization </w:t>
-      </w:r>
-      <w:r>
-        <w:rPr>
-          <w:color w:val="000000"/>
-          <w:sz w:val="20"/>
-          <w:szCs w:val="20"/>
-        </w:rPr>
-        <w:t>funds</w:t>
-      </w:r>
-      <w:r>
-        <w:rPr>
-          <w:color w:val="000000"/>
-          <w:sz w:val="20"/>
-          <w:szCs w:val="20"/>
-        </w:rPr>
-        <w:t xml:space="preserve"> and maximizing our impact on the UGA community by hosting </w:t>
-      </w:r>
-      <w:r>
-        <w:rPr>
-          <w:color w:val="000000"/>
-          <w:sz w:val="20"/>
-          <w:szCs w:val="20"/>
-        </w:rPr>
-        <w:t xml:space="preserve">informational and career-centered </w:t>
-      </w:r>
-      <w:proofErr w:type="gramStart"/>
-      <w:r>
-        <w:rPr>
-          <w:color w:val="000000"/>
-          <w:sz w:val="20"/>
-          <w:szCs w:val="20"/>
-        </w:rPr>
-        <w:t>workshops</w:t>
-      </w:r>
-      <w:proofErr w:type="gramEnd"/>
+        <w:t xml:space="preserve">to maximize </w:t>
+      </w:r>
+      <w:r>
+        <w:rPr>
+          <w:color w:val="000000"/>
+          <w:sz w:val="20"/>
+          <w:szCs w:val="20"/>
+        </w:rPr>
+        <w:t xml:space="preserve">our impact on the UGA community by hosting </w:t>
+      </w:r>
+      <w:r>
+        <w:rPr>
+          <w:color w:val="000000"/>
+          <w:sz w:val="20"/>
+          <w:szCs w:val="20"/>
+        </w:rPr>
+        <w:t>informational and career-centered workshops</w:t>
+      </w:r>
+      <w:r>
+        <w:rPr>
+          <w:color w:val="000000"/>
+          <w:sz w:val="20"/>
+          <w:szCs w:val="20"/>
+        </w:rPr>
+        <w:t>.</w:t>
+      </w:r>
     </w:p>
     <w:p>
       <w:pPr>
@@ -2157,27 +2319,35 @@
           <w:szCs w:val="20"/>
         </w:rPr>
       </w:pPr>
-      <w:proofErr w:type="spellStart"/>
-      <w:r>
-        <w:rPr>
-          <w:b/>
-          <w:bCs/>
-          <w:color w:val="000000"/>
-          <w:sz w:val="20"/>
-          <w:szCs w:val="20"/>
-        </w:rPr>
-        <w:t>DawgBite</w:t>
-      </w:r>
-      <w:proofErr w:type="spellEnd"/>
-      <w:r>
-        <w:rPr>
-          <w:b/>
-          <w:bCs/>
-          <w:color w:val="000000"/>
-          <w:sz w:val="20"/>
-          <w:szCs w:val="20"/>
-        </w:rPr>
-        <w:t xml:space="preserve"> Fitness</w:t>
+      <w:r>
+        <w:rPr>
+          <w:b/>
+          <w:bCs/>
+          <w:color w:val="000000"/>
+          <w:sz w:val="20"/>
+          <w:szCs w:val="20"/>
+        </w:rPr>
+        <w:t>DawgB</w:t>
+      </w:r>
+      <w:r>
+        <w:rPr>
+          <w:b/>
+          <w:bCs/>
+          <w:color w:val="000000"/>
+          <w:sz w:val="20"/>
+          <w:szCs w:val="20"/>
+        </w:rPr>
+        <w:t>y</w:t>
+      </w:r>
+      <w:r>
+        <w:rPr>
+          <w:b/>
+          <w:bCs/>
+          <w:color w:val="000000"/>
+          <w:sz w:val="20"/>
+          <w:szCs w:val="20"/>
+        </w:rPr>
+        <w:t>te Fitness</w:t>
       </w:r>
     </w:p>
     <w:p>
@@ -2201,18 +2371,96 @@
           <w:sz w:val="20"/>
           <w:szCs w:val="20"/>
         </w:rPr>
-        <w:t xml:space="preserve">A mobile application combining all the features that I believe the current fitness app options are </w:t>
-      </w:r>
-      <w:proofErr w:type="gramStart"/>
-      <w:r>
-        <w:rPr>
-          <w:color w:val="000000"/>
-          <w:sz w:val="20"/>
-          <w:szCs w:val="20"/>
-        </w:rPr>
-        <w:t>missing</w:t>
-      </w:r>
-      <w:proofErr w:type="gramEnd"/>
+        <w:t xml:space="preserve">A mobile </w:t>
+      </w:r>
+      <w:r>
+        <w:rPr>
+          <w:color w:val="000000"/>
+          <w:sz w:val="20"/>
+          <w:szCs w:val="20"/>
+        </w:rPr>
+        <w:t>fitness application, thoughtfully addressing the shortcomings commonly seen in existing options.</w:t>
+      </w:r>
+    </w:p>
+    <w:p>
+      <w:pPr>
+        <w:pStyle w:val="NormalWeb"/>
+        <w:numPr>
+          <w:ilvl w:val="0"/>
+          <w:numId w:val="12"/>
+        </w:numPr>
+        <w:spacing w:before="0" w:beforeAutospacing="0" w:after="160" w:afterAutospacing="0"/>
+        <w:textAlignment w:val="baseline"/>
+        <w:rPr>
+          <w:color w:val="000000"/>
+          <w:sz w:val="20"/>
+          <w:szCs w:val="20"/>
+        </w:rPr>
+      </w:pPr>
+      <w:r>
+        <w:rPr>
+          <w:color w:val="000000"/>
+          <w:sz w:val="20"/>
+          <w:szCs w:val="20"/>
+        </w:rPr>
+        <w:t>Powered by</w:t>
+      </w:r>
+      <w:r>
+        <w:rPr>
+          <w:color w:val="000000"/>
+          <w:sz w:val="20"/>
+          <w:szCs w:val="20"/>
+        </w:rPr>
+        <w:t xml:space="preserve"> JavaScript, React Native, and Firebase to support a unique user experience </w:t>
+      </w:r>
+      <w:r>
+        <w:rPr>
+          <w:color w:val="000000"/>
+          <w:sz w:val="20"/>
+          <w:szCs w:val="20"/>
+        </w:rPr>
+        <w:t>across</w:t>
+      </w:r>
+      <w:r>
+        <w:rPr>
+          <w:color w:val="000000"/>
+          <w:sz w:val="20"/>
+          <w:szCs w:val="20"/>
+        </w:rPr>
+        <w:t xml:space="preserve"> iOS and Android</w:t>
+      </w:r>
+      <w:r>
+        <w:rPr>
+          <w:color w:val="000000"/>
+          <w:sz w:val="20"/>
+          <w:szCs w:val="20"/>
+        </w:rPr>
+        <w:t>.</w:t>
+      </w:r>
+    </w:p>
+    <w:p>
+      <w:pPr>
+        <w:pStyle w:val="NormalWeb"/>
+        <w:spacing w:before="0" w:beforeAutospacing="0" w:after="0" w:afterAutospacing="0"/>
+        <w:textAlignment w:val="baseline"/>
+        <w:rPr>
+          <w:i/>
+          <w:iCs/>
+          <w:color w:val="000000"/>
+          <w:sz w:val="20"/>
+          <w:szCs w:val="20"/>
+        </w:rPr>
+      </w:pPr>
+      <w:r>
+        <w:rPr>
+          <w:b/>
+          <w:bCs/>
+          <w:color w:val="000000"/>
+          <w:sz w:val="20"/>
+          <w:szCs w:val="20"/>
+        </w:rPr>
+        <w:t>iTunes Clone</w:t>
+      </w:r>
     </w:p>
     <w:p>
       <w:pPr>
@@ -2235,41 +2483,50 @@
           <w:sz w:val="20"/>
           <w:szCs w:val="20"/>
         </w:rPr>
-        <w:t xml:space="preserve">Utilizes JavaScript, React Native, and Firebase to support a unique user experience on iOS and </w:t>
-      </w:r>
-      <w:proofErr w:type="gramStart"/>
-      <w:r>
-        <w:rPr>
-          <w:color w:val="000000"/>
-          <w:sz w:val="20"/>
-          <w:szCs w:val="20"/>
-        </w:rPr>
-        <w:t>Android</w:t>
-      </w:r>
-      <w:proofErr w:type="gramEnd"/>
-    </w:p>
-    <w:p>
-      <w:pPr>
-        <w:pStyle w:val="NormalWeb"/>
-        <w:spacing w:before="0" w:beforeAutospacing="0" w:after="0" w:afterAutospacing="0"/>
-        <w:textAlignment w:val="baseline"/>
-        <w:rPr>
-          <w:i/>
-          <w:iCs/>
-          <w:color w:val="000000"/>
-          <w:sz w:val="20"/>
-          <w:szCs w:val="20"/>
-        </w:rPr>
-      </w:pPr>
-      <w:r>
-        <w:rPr>
-          <w:b/>
-          <w:bCs/>
-          <w:color w:val="000000"/>
-          <w:sz w:val="20"/>
-          <w:szCs w:val="20"/>
-        </w:rPr>
-        <w:t>iTunes Clone</w:t>
+        <w:t xml:space="preserve">A JavaFX GUI </w:t>
+      </w:r>
+      <w:r>
+        <w:rPr>
+          <w:color w:val="000000"/>
+          <w:sz w:val="20"/>
+          <w:szCs w:val="20"/>
+        </w:rPr>
+        <w:t xml:space="preserve">that </w:t>
+      </w:r>
+      <w:r>
+        <w:rPr>
+          <w:sz w:val="20"/>
+          <w:szCs w:val="20"/>
+        </w:rPr>
+        <w:t>seamlessly interacts</w:t>
+      </w:r>
+      <w:r>
+        <w:rPr>
+          <w:sz w:val="20"/>
+          <w:szCs w:val="20"/>
+        </w:rPr>
+        <w:t xml:space="preserve"> with </w:t>
+      </w:r>
+      <w:r>
+        <w:rPr>
+          <w:sz w:val="20"/>
+          <w:szCs w:val="20"/>
+        </w:rPr>
+        <w:t xml:space="preserve">the </w:t>
+      </w:r>
+      <w:r>
+        <w:rPr>
+          <w:sz w:val="20"/>
+          <w:szCs w:val="20"/>
+        </w:rPr>
+        <w:t xml:space="preserve">iTunes Search API </w:t>
+      </w:r>
+      <w:r>
+        <w:rPr>
+          <w:sz w:val="20"/>
+          <w:szCs w:val="20"/>
+        </w:rPr>
+        <w:t>to serve content based on user-generated queries.</w:t>
       </w:r>
     </w:p>
     <w:p>
@@ -2279,32 +2536,45 @@
           <w:ilvl w:val="0"/>
           <w:numId w:val="12"/>
         </w:numPr>
+        <w:spacing w:before="0" w:beforeAutospacing="0" w:after="160" w:afterAutospacing="0"/>
+        <w:textAlignment w:val="baseline"/>
+        <w:rPr>
+          <w:color w:val="000000"/>
+          <w:sz w:val="20"/>
+          <w:szCs w:val="20"/>
+        </w:rPr>
+      </w:pPr>
+      <w:r>
+        <w:rPr>
+          <w:sz w:val="20"/>
+          <w:szCs w:val="20"/>
+        </w:rPr>
+        <w:t>Harnesses Java, JavaFX, Maven, and threaded operations for efficient JSON parsing and content presentation.</w:t>
+      </w:r>
+    </w:p>
+    <w:p>
+      <w:pPr>
+        <w:pStyle w:val="NormalWeb"/>
         <w:spacing w:before="0" w:beforeAutospacing="0" w:after="0" w:afterAutospacing="0"/>
         <w:textAlignment w:val="baseline"/>
         <w:rPr>
-          <w:color w:val="000000"/>
-          <w:sz w:val="20"/>
-          <w:szCs w:val="20"/>
-        </w:rPr>
-      </w:pPr>
-      <w:r>
-        <w:rPr>
-          <w:color w:val="000000"/>
-          <w:sz w:val="20"/>
-          <w:szCs w:val="20"/>
-        </w:rPr>
-        <w:t xml:space="preserve">A JavaFX GUI utilizing a search query to the iTunes Search API to display content based on user </w:t>
-      </w:r>
-      <w:proofErr w:type="gramStart"/>
-      <w:r>
-        <w:rPr>
-          <w:color w:val="000000"/>
-          <w:sz w:val="20"/>
-          <w:szCs w:val="20"/>
-        </w:rPr>
-        <w:t>input</w:t>
-      </w:r>
-      <w:proofErr w:type="gramEnd"/>
+          <w:i/>
+          <w:iCs/>
+          <w:color w:val="000000"/>
+          <w:sz w:val="20"/>
+          <w:szCs w:val="20"/>
+        </w:rPr>
+      </w:pPr>
+      <w:r>
+        <w:rPr>
+          <w:b/>
+          <w:bCs/>
+          <w:color w:val="000000"/>
+          <w:sz w:val="20"/>
+          <w:szCs w:val="20"/>
+        </w:rPr>
+        <w:t>Personal Portfolio</w:t>
+      </w:r>
     </w:p>
     <w:p>
       <w:pPr>
@@ -2313,7 +2583,7 @@
           <w:ilvl w:val="0"/>
           <w:numId w:val="12"/>
         </w:numPr>
-        <w:spacing w:before="0" w:beforeAutospacing="0" w:after="0" w:afterAutospacing="0"/>
+        <w:spacing w:before="0" w:beforeAutospacing="0" w:after="160" w:afterAutospacing="0"/>
         <w:textAlignment w:val="baseline"/>
         <w:rPr>
           <w:color w:val="000000"/>
@@ -2327,67 +2597,38 @@
           <w:sz w:val="20"/>
           <w:szCs w:val="20"/>
         </w:rPr>
-        <w:t xml:space="preserve">Utilizes Java, JavaFX, Maven, and thread utility to efficiently parse API response </w:t>
-      </w:r>
-      <w:proofErr w:type="gramStart"/>
-      <w:r>
-        <w:rPr>
-          <w:color w:val="000000"/>
-          <w:sz w:val="20"/>
-          <w:szCs w:val="20"/>
-        </w:rPr>
-        <w:t>JSON</w:t>
-      </w:r>
-      <w:proofErr w:type="gramEnd"/>
-    </w:p>
-    <w:p>
-      <w:pPr>
-        <w:pStyle w:val="NormalWeb"/>
-        <w:spacing w:before="0" w:beforeAutospacing="0" w:after="0" w:afterAutospacing="0"/>
-        <w:textAlignment w:val="baseline"/>
-        <w:rPr>
-          <w:i/>
-          <w:iCs/>
-          <w:color w:val="000000"/>
-          <w:sz w:val="20"/>
-          <w:szCs w:val="20"/>
-        </w:rPr>
-      </w:pPr>
-      <w:r>
-        <w:rPr>
-          <w:b/>
-          <w:bCs/>
-          <w:color w:val="000000"/>
-          <w:sz w:val="20"/>
-          <w:szCs w:val="20"/>
-        </w:rPr>
-        <w:t>Personal Portfolio</w:t>
-      </w:r>
-    </w:p>
-    <w:p>
-      <w:pPr>
-        <w:pStyle w:val="NormalWeb"/>
-        <w:numPr>
-          <w:ilvl w:val="0"/>
-          <w:numId w:val="12"/>
-        </w:numPr>
-        <w:spacing w:before="0" w:beforeAutospacing="0" w:after="0" w:afterAutospacing="0"/>
-        <w:textAlignment w:val="baseline"/>
-        <w:rPr>
-          <w:color w:val="000000"/>
-          <w:sz w:val="20"/>
-          <w:szCs w:val="20"/>
-        </w:rPr>
-      </w:pPr>
-      <w:r>
-        <w:rPr>
-          <w:color w:val="000000"/>
-          <w:sz w:val="20"/>
-          <w:szCs w:val="20"/>
-        </w:rPr>
-        <w:t>A React webpage highlighting my accomplishments, experiences, and who I am as a person/</w:t>
-      </w:r>
-      <w:proofErr w:type="gramStart"/>
+        <w:t xml:space="preserve">A </w:t>
+      </w:r>
+      <w:r>
+        <w:rPr>
+          <w:sz w:val="20"/>
+          <w:szCs w:val="20"/>
+        </w:rPr>
+        <w:t>captivating React-based webpage</w:t>
+      </w:r>
+      <w:r>
+        <w:rPr>
+          <w:sz w:val="20"/>
+          <w:szCs w:val="20"/>
+        </w:rPr>
+        <w:t xml:space="preserve"> to highlight my professional journey and who </w:t>
+      </w:r>
+      <w:r>
+        <w:rPr>
+          <w:color w:val="000000"/>
+          <w:sz w:val="20"/>
+          <w:szCs w:val="20"/>
+        </w:rPr>
+        <w:t>I am as a person</w:t>
+      </w:r>
+      <w:r>
+        <w:rPr>
+          <w:color w:val="000000"/>
+          <w:sz w:val="20"/>
+          <w:szCs w:val="20"/>
+        </w:rPr>
+        <w:t xml:space="preserve"> and </w:t>
+      </w:r>
       <w:r>
         <w:rPr>
           <w:color w:val="000000"/>
@@ -2396,7 +2637,14 @@
         </w:rPr>
         <w:t>professional</w:t>
       </w:r>
-      <w:proofErr w:type="gramEnd"/>
+      <w:r>
+        <w:rPr>
+          <w:color w:val="000000"/>
+          <w:sz w:val="20"/>
+          <w:szCs w:val="20"/>
+        </w:rPr>
+        <w:t>.</w:t>
+      </w:r>
     </w:p>
     <w:p>
       <w:pPr>
@@ -2485,18 +2733,16 @@
           <w:sz w:val="20"/>
           <w:szCs w:val="20"/>
         </w:rPr>
-        <w:t xml:space="preserve"> </w:t>
-      </w:r>
-      <w:proofErr w:type="gramStart"/>
-      <w:r>
-        <w:rPr>
-          <w:color w:val="000000"/>
-          <w:sz w:val="20"/>
-          <w:szCs w:val="20"/>
-        </w:rPr>
-        <w:t>exams</w:t>
-      </w:r>
-      <w:proofErr w:type="gramEnd"/>
+        <w:t xml:space="preserve"> exams</w:t>
+      </w:r>
+      <w:r>
+        <w:rPr>
+          <w:color w:val="000000"/>
+          <w:sz w:val="20"/>
+          <w:szCs w:val="20"/>
+        </w:rPr>
+        <w:t>.</w:t>
+      </w:r>
     </w:p>
     <w:p>
       <w:pPr>
@@ -2531,6 +2777,14 @@
         </w:rPr>
         <w:t>certification in Agile Methodologies and Machine Learning</w:t>
       </w:r>
+      <w:r>
+        <w:rPr>
+          <w:color w:val="000000"/>
+          <w:sz w:val="20"/>
+          <w:szCs w:val="20"/>
+        </w:rPr>
+        <w:t>.</w:t>
+      </w:r>
     </w:p>
     <w:p>
       <w:pPr>
@@ -2573,6 +2827,14 @@
         </w:rPr>
         <w:t>React Native, Algorithmic Trading, and Object-Oriented Programming</w:t>
       </w:r>
+      <w:r>
+        <w:rPr>
+          <w:color w:val="000000"/>
+          <w:sz w:val="20"/>
+          <w:szCs w:val="20"/>
+        </w:rPr>
+        <w:t>.</w:t>
+      </w:r>
     </w:p>
     <w:p>
       <w:pPr>
@@ -2677,6 +2939,15 @@
           <w:sz w:val="20"/>
           <w:szCs w:val="20"/>
         </w:rPr>
+        <w:tab/>
+        <w:t xml:space="preserve">            </w:t>
+      </w:r>
+      <w:r>
+        <w:rPr>
+          <w:bCs/>
+          <w:sz w:val="20"/>
+          <w:szCs w:val="20"/>
+        </w:rPr>
         <w:t>2022</w:t>
       </w:r>
       <w:r>
@@ -2685,36 +2956,57 @@
           <w:sz w:val="20"/>
           <w:szCs w:val="20"/>
         </w:rPr>
-        <w:t xml:space="preserve"> –2023</w:t>
+        <w:t xml:space="preserve"> </w:t>
+      </w:r>
+      <w:r>
+        <w:rPr>
+          <w:bCs/>
+          <w:sz w:val="20"/>
+          <w:szCs w:val="20"/>
+        </w:rPr>
+        <w:t xml:space="preserve">- </w:t>
+      </w:r>
+      <w:r>
+        <w:rPr>
+          <w:bCs/>
+          <w:sz w:val="20"/>
+          <w:szCs w:val="20"/>
+        </w:rPr>
+        <w:t>2023</w:t>
       </w:r>
     </w:p>
     <w:p>
       <w:pPr>
         <w:rPr>
+          <w:sz w:val="20"/>
+          <w:szCs w:val="20"/>
+        </w:rPr>
+      </w:pPr>
+      <w:r>
+        <w:rPr>
+          <w:b/>
+          <w:sz w:val="20"/>
+          <w:szCs w:val="20"/>
+        </w:rPr>
+        <w:t>CodeHub</w:t>
+      </w:r>
+      <w:r>
+        <w:rPr>
+          <w:bCs/>
+          <w:sz w:val="20"/>
+          <w:szCs w:val="20"/>
+        </w:rPr>
+        <w:t xml:space="preserve">, </w:t>
+      </w:r>
+      <w:r>
+        <w:rPr>
           <w:bCs/>
           <w:i/>
           <w:iCs/>
           <w:sz w:val="20"/>
           <w:szCs w:val="20"/>
         </w:rPr>
-      </w:pPr>
-      <w:proofErr w:type="spellStart"/>
-      <w:r>
-        <w:rPr>
-          <w:b/>
-          <w:sz w:val="20"/>
-          <w:szCs w:val="20"/>
-        </w:rPr>
-        <w:t>CodeHub</w:t>
-      </w:r>
-      <w:proofErr w:type="spellEnd"/>
-      <w:r>
-        <w:rPr>
-          <w:bCs/>
-          <w:sz w:val="20"/>
-          <w:szCs w:val="20"/>
-        </w:rPr>
-        <w:t xml:space="preserve">, </w:t>
+        <w:t>Member</w:t>
       </w:r>
       <w:r>
         <w:rPr>
@@ -2724,7 +3016,7 @@
           <w:sz w:val="20"/>
           <w:szCs w:val="20"/>
         </w:rPr>
-        <w:t>Member</w:t>
+        <w:tab/>
       </w:r>
       <w:r>
         <w:rPr>
@@ -2805,6 +3097,7 @@
           <w:szCs w:val="20"/>
         </w:rPr>
         <w:tab/>
+        <w:t xml:space="preserve">     </w:t>
       </w:r>
       <w:r>
         <w:rPr>
@@ -2815,7 +3108,7 @@
           <w:szCs w:val="20"/>
         </w:rPr>
         <w:tab/>
-        <w:t xml:space="preserve">     </w:t>
+        <w:t xml:space="preserve">        </w:t>
       </w:r>
       <w:r>
         <w:rPr>
@@ -2826,6 +3119,24 @@
         <w:t>2022</w:t>
       </w:r>
       <w:r>
+        <w:rPr>
+          <w:bCs/>
+          <w:sz w:val="20"/>
+          <w:szCs w:val="20"/>
+        </w:rPr>
+        <w:t xml:space="preserve"> - </w:t>
+      </w:r>
+      <w:r>
+        <w:rPr>
+          <w:iCs/>
+          <w:sz w:val="20"/>
+          <w:szCs w:val="20"/>
+        </w:rPr>
+        <w:t>Present</w:t>
+      </w:r>
+    </w:p>
+    <w:p>
+      <w:pPr>
         <w:rPr>
           <w:bCs/>
           <w:i/>
@@ -2833,7 +3144,94 @@
           <w:sz w:val="20"/>
           <w:szCs w:val="20"/>
         </w:rPr>
-        <w:t xml:space="preserve"> - </w:t>
+      </w:pPr>
+      <w:r>
+        <w:rPr>
+          <w:b/>
+          <w:sz w:val="20"/>
+          <w:szCs w:val="20"/>
+        </w:rPr>
+        <w:t>Chi Phi Fraternity</w:t>
+      </w:r>
+      <w:r>
+        <w:rPr>
+          <w:sz w:val="20"/>
+          <w:szCs w:val="20"/>
+        </w:rPr>
+        <w:t>,</w:t>
+      </w:r>
+      <w:r>
+        <w:rPr>
+          <w:i/>
+          <w:sz w:val="20"/>
+          <w:szCs w:val="20"/>
+        </w:rPr>
+        <w:t xml:space="preserve"> Member</w:t>
+      </w:r>
+      <w:r>
+        <w:rPr>
+          <w:i/>
+          <w:sz w:val="20"/>
+          <w:szCs w:val="20"/>
+        </w:rPr>
+        <w:tab/>
+      </w:r>
+      <w:r>
+        <w:rPr>
+          <w:i/>
+          <w:sz w:val="20"/>
+          <w:szCs w:val="20"/>
+        </w:rPr>
+        <w:tab/>
+      </w:r>
+      <w:r>
+        <w:rPr>
+          <w:i/>
+          <w:sz w:val="20"/>
+          <w:szCs w:val="20"/>
+        </w:rPr>
+        <w:tab/>
+      </w:r>
+      <w:r>
+        <w:rPr>
+          <w:i/>
+          <w:sz w:val="20"/>
+          <w:szCs w:val="20"/>
+        </w:rPr>
+        <w:tab/>
+      </w:r>
+      <w:r>
+        <w:rPr>
+          <w:i/>
+          <w:sz w:val="20"/>
+          <w:szCs w:val="20"/>
+        </w:rPr>
+        <w:tab/>
+      </w:r>
+      <w:r>
+        <w:rPr>
+          <w:i/>
+          <w:sz w:val="20"/>
+          <w:szCs w:val="20"/>
+        </w:rPr>
+        <w:tab/>
+        <w:t xml:space="preserve">         </w:t>
+      </w:r>
+      <w:r>
+        <w:rPr>
+          <w:i/>
+          <w:sz w:val="20"/>
+          <w:szCs w:val="20"/>
+        </w:rPr>
+        <w:t xml:space="preserve">     </w:t>
+      </w:r>
+      <w:r>
+        <w:rPr>
+          <w:i/>
+          <w:sz w:val="20"/>
+          <w:szCs w:val="20"/>
+        </w:rPr>
+        <w:t xml:space="preserve">  </w:t>
       </w:r>
       <w:r>
         <w:rPr>
@@ -2841,119 +3239,16 @@
           <w:sz w:val="20"/>
           <w:szCs w:val="20"/>
         </w:rPr>
-        <w:t>Present</w:t>
-      </w:r>
-      <w:r>
-        <w:rPr>
-          <w:sz w:val="20"/>
-          <w:szCs w:val="20"/>
-        </w:rPr>
-        <w:tab/>
-      </w:r>
-    </w:p>
-    <w:p>
-      <w:pPr>
-        <w:rPr>
-          <w:sz w:val="20"/>
-          <w:szCs w:val="20"/>
-        </w:rPr>
-      </w:pPr>
-      <w:r>
-        <w:rPr>
-          <w:b/>
-          <w:sz w:val="20"/>
-          <w:szCs w:val="20"/>
-        </w:rPr>
-        <w:t>Chi Phi Fraternity</w:t>
-      </w:r>
-      <w:r>
-        <w:rPr>
-          <w:sz w:val="20"/>
-          <w:szCs w:val="20"/>
-        </w:rPr>
-        <w:t>,</w:t>
-      </w:r>
-      <w:r>
-        <w:rPr>
-          <w:i/>
-          <w:sz w:val="20"/>
-          <w:szCs w:val="20"/>
-        </w:rPr>
-        <w:t xml:space="preserve"> Member</w:t>
-      </w:r>
-      <w:r>
-        <w:rPr>
-          <w:i/>
-          <w:sz w:val="20"/>
-          <w:szCs w:val="20"/>
-        </w:rPr>
-        <w:tab/>
-      </w:r>
-      <w:r>
-        <w:rPr>
-          <w:i/>
-          <w:sz w:val="20"/>
-          <w:szCs w:val="20"/>
-        </w:rPr>
-        <w:tab/>
-      </w:r>
-      <w:r>
-        <w:rPr>
-          <w:i/>
-          <w:sz w:val="20"/>
-          <w:szCs w:val="20"/>
-        </w:rPr>
-        <w:tab/>
-      </w:r>
-      <w:r>
-        <w:rPr>
-          <w:i/>
-          <w:sz w:val="20"/>
-          <w:szCs w:val="20"/>
-        </w:rPr>
-        <w:tab/>
-      </w:r>
-      <w:r>
-        <w:rPr>
-          <w:i/>
-          <w:sz w:val="20"/>
-          <w:szCs w:val="20"/>
-        </w:rPr>
-        <w:tab/>
-      </w:r>
-      <w:r>
-        <w:rPr>
-          <w:i/>
-          <w:sz w:val="20"/>
-          <w:szCs w:val="20"/>
-        </w:rPr>
-        <w:tab/>
-        <w:t xml:space="preserve">         </w:t>
-      </w:r>
-      <w:r>
-        <w:rPr>
-          <w:i/>
-          <w:sz w:val="20"/>
-          <w:szCs w:val="20"/>
-        </w:rPr>
+        <w:tab/>
         <w:t xml:space="preserve">     </w:t>
       </w:r>
       <w:r>
         <w:rPr>
-          <w:i/>
-          <w:sz w:val="20"/>
-          <w:szCs w:val="20"/>
-        </w:rPr>
-        <w:t xml:space="preserve">  </w:t>
-      </w:r>
-      <w:r>
-        <w:rPr>
           <w:iCs/>
           <w:sz w:val="20"/>
           <w:szCs w:val="20"/>
         </w:rPr>
-        <w:tab/>
-        <w:t xml:space="preserve">     202</w:t>
+        <w:t xml:space="preserve"> </w:t>
       </w:r>
       <w:r>
         <w:rPr>
@@ -2961,6 +3256,23 @@
           <w:sz w:val="20"/>
           <w:szCs w:val="20"/>
         </w:rPr>
+        <w:tab/>
+        <w:t xml:space="preserve">        </w:t>
+      </w:r>
+      <w:r>
+        <w:rPr>
+          <w:iCs/>
+          <w:sz w:val="20"/>
+          <w:szCs w:val="20"/>
+        </w:rPr>
+        <w:t>202</w:t>
+      </w:r>
+      <w:r>
+        <w:rPr>
+          <w:iCs/>
+          <w:sz w:val="20"/>
+          <w:szCs w:val="20"/>
+        </w:rPr>
         <w:t>0</w:t>
       </w:r>
       <w:r>
@@ -2969,105 +3281,21 @@
           <w:sz w:val="20"/>
           <w:szCs w:val="20"/>
         </w:rPr>
-        <w:t xml:space="preserve"> - </w:t>
-      </w:r>
-      <w:r>
-        <w:rPr>
-          <w:iCs/>
-          <w:sz w:val="20"/>
-          <w:szCs w:val="20"/>
-        </w:rPr>
-        <w:t>Present</w:t>
-      </w:r>
-      <w:r>
-        <w:rPr>
-          <w:sz w:val="20"/>
-          <w:szCs w:val="20"/>
-        </w:rPr>
-        <w:tab/>
-      </w:r>
-      <w:r>
-        <w:rPr>
-          <w:sz w:val="20"/>
-          <w:szCs w:val="20"/>
-        </w:rPr>
-        <w:t xml:space="preserve">    </w:t>
-      </w:r>
-    </w:p>
-    <w:p>
-      <w:pPr>
-        <w:rPr>
-          <w:sz w:val="20"/>
-          <w:szCs w:val="20"/>
-        </w:rPr>
-      </w:pPr>
-      <w:r>
-        <w:rPr>
-          <w:b/>
-          <w:bCs/>
-          <w:sz w:val="20"/>
-          <w:szCs w:val="20"/>
-        </w:rPr>
-        <w:t>East Marietta Basketball</w:t>
-      </w:r>
-      <w:r>
-        <w:rPr>
-          <w:sz w:val="20"/>
-          <w:szCs w:val="20"/>
-        </w:rPr>
-        <w:t xml:space="preserve">, </w:t>
-      </w:r>
-      <w:r>
-        <w:rPr>
-          <w:i/>
-          <w:iCs/>
-          <w:sz w:val="20"/>
-          <w:szCs w:val="20"/>
-        </w:rPr>
-        <w:t>Coach, Commissioner Assistant</w:t>
-      </w:r>
-      <w:r>
-        <w:rPr>
-          <w:sz w:val="20"/>
-          <w:szCs w:val="20"/>
-        </w:rPr>
-        <w:t xml:space="preserve">                                 </w:t>
-      </w:r>
-      <w:r>
-        <w:rPr>
-          <w:sz w:val="20"/>
-          <w:szCs w:val="20"/>
-        </w:rPr>
-        <w:t xml:space="preserve">           </w:t>
-      </w:r>
-      <w:r>
-        <w:rPr>
-          <w:sz w:val="20"/>
-          <w:szCs w:val="20"/>
-        </w:rPr>
-        <w:tab/>
-      </w:r>
-      <w:r>
-        <w:rPr>
-          <w:sz w:val="20"/>
-          <w:szCs w:val="20"/>
-        </w:rPr>
-        <w:tab/>
-        <w:t xml:space="preserve">         </w:t>
-      </w:r>
-      <w:r>
-        <w:rPr>
-          <w:sz w:val="20"/>
-          <w:szCs w:val="20"/>
-        </w:rPr>
-        <w:t>2018 - 2020</w:t>
-      </w:r>
-      <w:r>
-        <w:rPr>
-          <w:sz w:val="20"/>
-          <w:szCs w:val="20"/>
-        </w:rPr>
-        <w:t xml:space="preserve">                    </w:t>
+        <w:t xml:space="preserve"> - Present</w:t>
+      </w:r>
+      <w:r>
+        <w:rPr>
+          <w:sz w:val="20"/>
+          <w:szCs w:val="20"/>
+        </w:rPr>
+        <w:tab/>
+      </w:r>
+      <w:r>
+        <w:rPr>
+          <w:sz w:val="20"/>
+          <w:szCs w:val="20"/>
+        </w:rPr>
+        <w:t xml:space="preserve">                        </w:t>
       </w:r>
       <w:r>
         <w:rPr>
@@ -3080,7 +3308,7 @@
     </w:p>
     <w:sectPr>
       <w:pgSz w:w="12240" w:h="15840"/>
-      <w:pgMar w:top="1080" w:right="1440" w:bottom="0" w:left="1440" w:header="720" w:footer="720" w:gutter="0"/>
+      <w:pgMar w:top="1080" w:right="1008" w:bottom="0" w:left="1008" w:header="720" w:footer="720" w:gutter="0"/>
       <w:cols w:space="720"/>
       <w:docGrid w:linePitch="360"/>
     </w:sectPr>
@@ -3432,14 +3660,14 @@
   <w:abstractNum w:abstractNumId="3" w15:restartNumberingAfterBreak="0">
     <w:nsid w:val="1AE90125"/>
     <w:multiLevelType w:val="hybridMultilevel"/>
-    <w:tmpl w:val="143215A6"/>
-    <w:lvl w:ilvl="0" w:tplc="04090001">
+    <w:tmpl w:val="8EC6BE68"/>
+    <w:lvl w:ilvl="0" w:tplc="DDE0703C">
       <w:start w:val="1"/>
       <w:numFmt w:val="bullet"/>
       <w:lvlText w:val=""/>
       <w:lvlJc w:val="left"/>
       <w:pPr>
-        <w:ind w:left="720" w:hanging="360"/>
+        <w:ind w:left="504" w:hanging="288"/>
       </w:pPr>
       <w:rPr>
         <w:rFonts w:ascii="Symbol" w:hAnsi="Symbol" w:hint="default"/>

</xml_diff>

<commit_message>
refactor: update resume files
</commit_message>
<xml_diff>
--- a/src/resources/EvanMAddeoResume.docx
+++ b/src/resources/EvanMAddeoResume.docx
@@ -109,22 +109,6 @@
           <w:t>LinkedIn</w:t>
         </w:r>
       </w:hyperlink>
-      <w:r>
-        <w:rPr>
-          <w:bCs/>
-          <w:sz w:val="20"/>
-          <w:szCs w:val="20"/>
-        </w:rPr>
-        <w:t xml:space="preserve"> </w:t>
-      </w:r>
-      <w:r>
-        <w:rPr>
-          <w:bCs/>
-          <w:sz w:val="20"/>
-          <w:szCs w:val="20"/>
-        </w:rPr>
-        <w:t xml:space="preserve">  </w:t>
-      </w:r>
     </w:p>
     <w:p>
       <w:pPr>
@@ -290,7 +274,7 @@
           <w:sz w:val="20"/>
           <w:szCs w:val="20"/>
         </w:rPr>
-        <w:t>, CSS, and Assembly</w:t>
+        <w:t>, CSS, Assembly</w:t>
       </w:r>
     </w:p>
     <w:p>
@@ -355,49 +339,64 @@
           <w:sz w:val="20"/>
           <w:szCs w:val="20"/>
         </w:rPr>
-        <w:t xml:space="preserve">SCM (Git, Bitbucket), </w:t>
-      </w:r>
-      <w:r>
-        <w:rPr>
-          <w:bCs/>
-          <w:sz w:val="20"/>
-          <w:szCs w:val="20"/>
-        </w:rPr>
-        <w:t xml:space="preserve">ReactJS, </w:t>
-      </w:r>
-      <w:r>
-        <w:rPr>
-          <w:bCs/>
-          <w:sz w:val="20"/>
-          <w:szCs w:val="20"/>
-        </w:rPr>
-        <w:t>Databases (MySQL, MongoDB,</w:t>
+        <w:t xml:space="preserve">Kubernetes, ReactJS, Jira, Scikit-learn, Pandas, NumPy, Jenkins, </w:t>
       </w:r>
     </w:p>
     <w:p>
       <w:pPr>
-        <w:ind w:firstLine="720"/>
-        <w:rPr>
-          <w:bCs/>
-          <w:sz w:val="20"/>
-          <w:szCs w:val="20"/>
-        </w:rPr>
-      </w:pPr>
-      <w:r>
-        <w:rPr>
-          <w:bCs/>
-          <w:sz w:val="20"/>
-          <w:szCs w:val="20"/>
-        </w:rPr>
-        <w:t xml:space="preserve"> Redis, Firebase), Machine learning models</w:t>
-      </w:r>
-      <w:r>
-        <w:rPr>
-          <w:bCs/>
-          <w:sz w:val="20"/>
-          <w:szCs w:val="20"/>
-        </w:rPr>
-        <w:t>, and various container services</w:t>
+        <w:rPr>
+          <w:bCs/>
+          <w:sz w:val="20"/>
+          <w:szCs w:val="20"/>
+        </w:rPr>
+      </w:pPr>
+      <w:r>
+        <w:rPr>
+          <w:bCs/>
+          <w:sz w:val="20"/>
+          <w:szCs w:val="20"/>
+        </w:rPr>
+        <w:t xml:space="preserve">          </w:t>
+      </w:r>
+      <w:r>
+        <w:rPr>
+          <w:bCs/>
+          <w:sz w:val="20"/>
+          <w:szCs w:val="20"/>
+        </w:rPr>
+        <w:t>SCM</w:t>
+      </w:r>
+      <w:r>
+        <w:rPr>
+          <w:bCs/>
+          <w:sz w:val="20"/>
+          <w:szCs w:val="20"/>
+        </w:rPr>
+        <w:t xml:space="preserve"> </w:t>
+      </w:r>
+      <w:r>
+        <w:rPr>
+          <w:bCs/>
+          <w:sz w:val="20"/>
+          <w:szCs w:val="20"/>
+        </w:rPr>
+        <w:t>(Git, Bitbucket), Databases (MySQL, MongoDB,</w:t>
+      </w:r>
+      <w:r>
+        <w:rPr>
+          <w:bCs/>
+          <w:sz w:val="20"/>
+          <w:szCs w:val="20"/>
+        </w:rPr>
+        <w:t xml:space="preserve"> </w:t>
+      </w:r>
+      <w:r>
+        <w:rPr>
+          <w:bCs/>
+          <w:sz w:val="20"/>
+          <w:szCs w:val="20"/>
+        </w:rPr>
+        <w:t>Redis, Firebase)</w:t>
       </w:r>
     </w:p>
     <w:p>
@@ -449,7 +448,15 @@
           <w:sz w:val="20"/>
           <w:szCs w:val="20"/>
         </w:rPr>
-        <w:t>, Honors Program</w:t>
+        <w:t xml:space="preserve">, </w:t>
+      </w:r>
+      <w:r>
+        <w:rPr>
+          <w:color w:val="000000"/>
+          <w:sz w:val="20"/>
+          <w:szCs w:val="20"/>
+        </w:rPr>
+        <w:t>Honors Program</w:t>
       </w:r>
       <w:r>
         <w:rPr>
@@ -580,7 +587,7 @@
           <w:sz w:val="20"/>
           <w:szCs w:val="20"/>
         </w:rPr>
-        <w:tab/>
+        <w:t xml:space="preserve"> Minor</w:t>
       </w:r>
       <w:r>
         <w:rPr>
@@ -611,7 +618,6 @@
           <w:szCs w:val="20"/>
         </w:rPr>
         <w:tab/>
-        <w:t xml:space="preserve">               </w:t>
       </w:r>
       <w:r>
         <w:rPr>
@@ -622,7 +628,7 @@
           <w:szCs w:val="20"/>
         </w:rPr>
         <w:tab/>
-        <w:t xml:space="preserve"> </w:t>
+        <w:t xml:space="preserve">               </w:t>
       </w:r>
       <w:r>
         <w:rPr>
@@ -766,37 +772,50 @@
           <w:sz w:val="20"/>
           <w:szCs w:val="20"/>
         </w:rPr>
-        <w:t xml:space="preserve">Data Structures, Software Development I and II, Systems Programming, Web </w:t>
-      </w:r>
-      <w:r>
-        <w:rPr>
-          <w:sz w:val="20"/>
-          <w:szCs w:val="20"/>
-        </w:rPr>
-        <w:t xml:space="preserve">Development, </w:t>
-      </w:r>
-      <w:r>
-        <w:rPr>
-          <w:sz w:val="20"/>
-          <w:szCs w:val="20"/>
-        </w:rPr>
-        <w:t>Computer</w:t>
+        <w:t>Software Development I and II</w:t>
+      </w:r>
+      <w:r>
+        <w:rPr>
+          <w:sz w:val="20"/>
+          <w:szCs w:val="20"/>
+        </w:rPr>
+        <w:t xml:space="preserve">, </w:t>
+      </w:r>
+      <w:r>
+        <w:rPr>
+          <w:sz w:val="20"/>
+          <w:szCs w:val="20"/>
+        </w:rPr>
+        <w:t>Software Engineering</w:t>
+      </w:r>
+      <w:r>
+        <w:rPr>
+          <w:sz w:val="20"/>
+          <w:szCs w:val="20"/>
+        </w:rPr>
+        <w:t>, Data Structures, Systems Programming, Web</w:t>
       </w:r>
     </w:p>
     <w:p>
       <w:pPr>
-        <w:ind w:firstLine="720"/>
-        <w:rPr>
-          <w:sz w:val="20"/>
-          <w:szCs w:val="20"/>
-        </w:rPr>
-      </w:pPr>
-      <w:r>
-        <w:rPr>
-          <w:sz w:val="20"/>
-          <w:szCs w:val="20"/>
-        </w:rPr>
-        <w:t xml:space="preserve"> Architecture, Theory of Computing, Scientific Computation, and Software Engineering</w:t>
+        <w:rPr>
+          <w:sz w:val="20"/>
+          <w:szCs w:val="20"/>
+        </w:rPr>
+      </w:pPr>
+      <w:r>
+        <w:rPr>
+          <w:sz w:val="20"/>
+          <w:szCs w:val="20"/>
+        </w:rPr>
+        <w:t xml:space="preserve">          </w:t>
+      </w:r>
+      <w:r>
+        <w:rPr>
+          <w:sz w:val="20"/>
+          <w:szCs w:val="20"/>
+        </w:rPr>
+        <w:t>Development, Computer Architecture, Theory of Computing, Scientific Computation</w:t>
       </w:r>
     </w:p>
     <w:p>
@@ -1009,7 +1028,7 @@
     <w:p>
       <w:pPr>
         <w:pStyle w:val="NormalWeb"/>
-        <w:spacing w:before="0" w:beforeAutospacing="0" w:after="0" w:afterAutospacing="0"/>
+        <w:spacing w:before="0" w:beforeAutospacing="0" w:after="40" w:afterAutospacing="0"/>
         <w:rPr>
           <w:color w:val="000000"/>
           <w:sz w:val="20"/>
@@ -1146,14 +1165,6 @@
           <w:sz w:val="20"/>
           <w:szCs w:val="20"/>
         </w:rPr>
-        <w:t>,</w:t>
-      </w:r>
-      <w:r>
-        <w:rPr>
-          <w:color w:val="000000"/>
-          <w:sz w:val="20"/>
-          <w:szCs w:val="20"/>
-        </w:rPr>
         <w:t xml:space="preserve"> </w:t>
       </w:r>
       <w:r>
@@ -1162,41 +1173,31 @@
           <w:sz w:val="20"/>
           <w:szCs w:val="20"/>
         </w:rPr>
-        <w:t xml:space="preserve">using Go and the Go-Fiber framework to </w:t>
-      </w:r>
-      <w:r>
-        <w:rPr>
-          <w:color w:val="000000"/>
-          <w:sz w:val="20"/>
-          <w:szCs w:val="20"/>
-        </w:rPr>
-        <w:t>reduc</w:t>
-      </w:r>
-      <w:r>
-        <w:rPr>
-          <w:color w:val="000000"/>
-          <w:sz w:val="20"/>
-          <w:szCs w:val="20"/>
-        </w:rPr>
-        <w:t>e</w:t>
-      </w:r>
-      <w:r>
-        <w:rPr>
-          <w:color w:val="000000"/>
-          <w:sz w:val="20"/>
-          <w:szCs w:val="20"/>
-        </w:rPr>
-        <w:t xml:space="preserve"> boot time by </w:t>
-      </w:r>
-      <w:r>
-        <w:rPr>
-          <w:b/>
-          <w:bCs/>
-          <w:color w:val="000000"/>
-          <w:sz w:val="20"/>
-          <w:szCs w:val="20"/>
-        </w:rPr>
-        <w:t>~30%</w:t>
+        <w:t xml:space="preserve">using Go and the </w:t>
+      </w:r>
+      <w:r>
+        <w:rPr>
+          <w:color w:val="000000"/>
+          <w:sz w:val="20"/>
+          <w:szCs w:val="20"/>
+        </w:rPr>
+        <w:t>Go-</w:t>
+      </w:r>
+      <w:r>
+        <w:rPr>
+          <w:color w:val="000000"/>
+          <w:sz w:val="20"/>
+          <w:szCs w:val="20"/>
+        </w:rPr>
+        <w:t>Fiber framework</w:t>
+      </w:r>
+      <w:r>
+        <w:rPr>
+          <w:color w:val="000000"/>
+          <w:sz w:val="20"/>
+          <w:szCs w:val="20"/>
+        </w:rPr>
+        <w:t>.</w:t>
       </w:r>
       <w:r>
         <w:rPr>
@@ -1205,58 +1206,6 @@
           <w:szCs w:val="20"/>
         </w:rPr>
         <w:t xml:space="preserve"> </w:t>
-      </w:r>
-      <w:r>
-        <w:rPr>
-          <w:color w:val="000000"/>
-          <w:sz w:val="20"/>
-          <w:szCs w:val="20"/>
-        </w:rPr>
-        <w:t xml:space="preserve">and </w:t>
-      </w:r>
-      <w:r>
-        <w:rPr>
-          <w:sz w:val="20"/>
-          <w:szCs w:val="20"/>
-        </w:rPr>
-        <w:t>optimiz</w:t>
-      </w:r>
-      <w:r>
-        <w:rPr>
-          <w:sz w:val="20"/>
-          <w:szCs w:val="20"/>
-        </w:rPr>
-        <w:t>e</w:t>
-      </w:r>
-      <w:r>
-        <w:rPr>
-          <w:sz w:val="20"/>
-          <w:szCs w:val="20"/>
-        </w:rPr>
-        <w:t xml:space="preserve"> critical infrastructure to seamlessly handle over </w:t>
-      </w:r>
-      <w:r>
-        <w:rPr>
-          <w:b/>
-          <w:bCs/>
-          <w:sz w:val="20"/>
-          <w:szCs w:val="20"/>
-        </w:rPr>
-        <w:t>1 million</w:t>
-      </w:r>
-      <w:r>
-        <w:rPr>
-          <w:sz w:val="20"/>
-          <w:szCs w:val="20"/>
-        </w:rPr>
-        <w:t xml:space="preserve"> daily requests</w:t>
-      </w:r>
-      <w:r>
-        <w:rPr>
-          <w:sz w:val="20"/>
-          <w:szCs w:val="20"/>
-        </w:rPr>
-        <w:t>.</w:t>
       </w:r>
     </w:p>
     <w:p>
@@ -1275,6 +1224,122 @@
       </w:pPr>
       <w:r>
         <w:rPr>
+          <w:color w:val="000000"/>
+          <w:sz w:val="20"/>
+          <w:szCs w:val="20"/>
+        </w:rPr>
+        <w:t>Generated a</w:t>
+      </w:r>
+      <w:r>
+        <w:rPr>
+          <w:color w:val="000000"/>
+          <w:sz w:val="20"/>
+          <w:szCs w:val="20"/>
+        </w:rPr>
+        <w:t xml:space="preserve"> </w:t>
+      </w:r>
+      <w:r>
+        <w:rPr>
+          <w:b/>
+          <w:bCs/>
+          <w:color w:val="000000"/>
+          <w:sz w:val="20"/>
+          <w:szCs w:val="20"/>
+        </w:rPr>
+        <w:t>~30%</w:t>
+      </w:r>
+      <w:r>
+        <w:rPr>
+          <w:color w:val="000000"/>
+          <w:sz w:val="20"/>
+          <w:szCs w:val="20"/>
+        </w:rPr>
+        <w:t xml:space="preserve"> </w:t>
+      </w:r>
+      <w:r>
+        <w:rPr>
+          <w:color w:val="000000"/>
+          <w:sz w:val="20"/>
+          <w:szCs w:val="20"/>
+        </w:rPr>
+        <w:t xml:space="preserve">reduction in boot time </w:t>
+      </w:r>
+      <w:r>
+        <w:rPr>
+          <w:color w:val="000000"/>
+          <w:sz w:val="20"/>
+          <w:szCs w:val="20"/>
+        </w:rPr>
+        <w:t xml:space="preserve">and </w:t>
+      </w:r>
+      <w:r>
+        <w:rPr>
+          <w:sz w:val="20"/>
+          <w:szCs w:val="20"/>
+        </w:rPr>
+        <w:t>optimiz</w:t>
+      </w:r>
+      <w:r>
+        <w:rPr>
+          <w:sz w:val="20"/>
+          <w:szCs w:val="20"/>
+        </w:rPr>
+        <w:t>e</w:t>
+      </w:r>
+      <w:r>
+        <w:rPr>
+          <w:sz w:val="20"/>
+          <w:szCs w:val="20"/>
+        </w:rPr>
+        <w:t>d</w:t>
+      </w:r>
+      <w:r>
+        <w:rPr>
+          <w:sz w:val="20"/>
+          <w:szCs w:val="20"/>
+        </w:rPr>
+        <w:t xml:space="preserve"> critical infrastructure to handle over </w:t>
+      </w:r>
+      <w:r>
+        <w:rPr>
+          <w:b/>
+          <w:bCs/>
+          <w:sz w:val="20"/>
+          <w:szCs w:val="20"/>
+        </w:rPr>
+        <w:t>1 million</w:t>
+      </w:r>
+      <w:r>
+        <w:rPr>
+          <w:sz w:val="20"/>
+          <w:szCs w:val="20"/>
+        </w:rPr>
+        <w:t xml:space="preserve"> daily requests</w:t>
+      </w:r>
+      <w:r>
+        <w:rPr>
+          <w:sz w:val="20"/>
+          <w:szCs w:val="20"/>
+        </w:rPr>
+        <w:t>.</w:t>
+      </w:r>
+    </w:p>
+    <w:p>
+      <w:pPr>
+        <w:pStyle w:val="NormalWeb"/>
+        <w:numPr>
+          <w:ilvl w:val="0"/>
+          <w:numId w:val="7"/>
+        </w:numPr>
+        <w:spacing w:before="0" w:beforeAutospacing="0" w:after="0" w:afterAutospacing="0"/>
+        <w:rPr>
+          <w:color w:val="000000"/>
+          <w:sz w:val="20"/>
+          <w:szCs w:val="20"/>
+        </w:rPr>
+      </w:pPr>
+      <w:r>
+        <w:rPr>
           <w:sz w:val="20"/>
           <w:szCs w:val="20"/>
         </w:rPr>
@@ -1292,14 +1357,7 @@
           <w:sz w:val="20"/>
           <w:szCs w:val="20"/>
         </w:rPr>
-        <w:t xml:space="preserve">leveraging abstraction techniques </w:t>
-      </w:r>
-      <w:r>
-        <w:rPr>
-          <w:sz w:val="20"/>
-          <w:szCs w:val="20"/>
-        </w:rPr>
-        <w:t>to ensure adaptable integration for future Go applications</w:t>
+        <w:t>leveraging abstraction techniques to ensure adaptable integration for future Go applications</w:t>
       </w:r>
       <w:r>
         <w:rPr>
@@ -1595,7 +1653,7 @@
     <w:p>
       <w:pPr>
         <w:pStyle w:val="NormalWeb"/>
-        <w:spacing w:before="0" w:beforeAutospacing="0" w:after="0" w:afterAutospacing="0"/>
+        <w:spacing w:before="0" w:beforeAutospacing="0" w:after="40" w:afterAutospacing="0"/>
         <w:rPr>
           <w:color w:val="000000"/>
           <w:sz w:val="20"/>
@@ -1767,7 +1825,31 @@
           <w:sz w:val="20"/>
           <w:szCs w:val="20"/>
         </w:rPr>
-        <w:t xml:space="preserve"> a team of 15 engineers to develop ‘pick’ and ‘put’ capabilities for a robotic warehousing system, </w:t>
+        <w:t>in</w:t>
+      </w:r>
+      <w:r>
+        <w:rPr>
+          <w:color w:val="000000"/>
+          <w:sz w:val="20"/>
+          <w:szCs w:val="20"/>
+        </w:rPr>
+        <w:t xml:space="preserve"> </w:t>
+      </w:r>
+      <w:r>
+        <w:rPr>
+          <w:color w:val="000000"/>
+          <w:sz w:val="20"/>
+          <w:szCs w:val="20"/>
+        </w:rPr>
+        <w:t>a Scrum team</w:t>
+      </w:r>
+      <w:r>
+        <w:rPr>
+          <w:color w:val="000000"/>
+          <w:sz w:val="20"/>
+          <w:szCs w:val="20"/>
+        </w:rPr>
+        <w:t xml:space="preserve"> to develop ‘pick’ and ‘put’ capabilities for a robotic warehousing system, </w:t>
       </w:r>
       <w:r>
         <w:rPr>
@@ -1987,7 +2069,7 @@
     <w:p>
       <w:pPr>
         <w:pStyle w:val="NormalWeb"/>
-        <w:spacing w:before="0" w:beforeAutospacing="0" w:after="0" w:afterAutospacing="0"/>
+        <w:spacing w:before="0" w:beforeAutospacing="0" w:after="40" w:afterAutospacing="0"/>
         <w:rPr>
           <w:color w:val="000000"/>
           <w:sz w:val="20"/>
@@ -2355,7 +2437,7 @@
         <w:pStyle w:val="NormalWeb"/>
         <w:numPr>
           <w:ilvl w:val="0"/>
-          <w:numId w:val="12"/>
+          <w:numId w:val="14"/>
         </w:numPr>
         <w:spacing w:before="0" w:beforeAutospacing="0" w:after="0" w:afterAutospacing="0"/>
         <w:textAlignment w:val="baseline"/>
@@ -2387,7 +2469,7 @@
         <w:pStyle w:val="NormalWeb"/>
         <w:numPr>
           <w:ilvl w:val="0"/>
-          <w:numId w:val="12"/>
+          <w:numId w:val="14"/>
         </w:numPr>
         <w:spacing w:before="0" w:beforeAutospacing="0" w:after="160" w:afterAutospacing="0"/>
         <w:textAlignment w:val="baseline"/>
@@ -2467,7 +2549,7 @@
         <w:pStyle w:val="NormalWeb"/>
         <w:numPr>
           <w:ilvl w:val="0"/>
-          <w:numId w:val="12"/>
+          <w:numId w:val="14"/>
         </w:numPr>
         <w:spacing w:before="0" w:beforeAutospacing="0" w:after="0" w:afterAutospacing="0"/>
         <w:textAlignment w:val="baseline"/>
@@ -2534,7 +2616,7 @@
         <w:pStyle w:val="NormalWeb"/>
         <w:numPr>
           <w:ilvl w:val="0"/>
-          <w:numId w:val="12"/>
+          <w:numId w:val="14"/>
         </w:numPr>
         <w:spacing w:before="0" w:beforeAutospacing="0" w:after="160" w:afterAutospacing="0"/>
         <w:textAlignment w:val="baseline"/>
@@ -2581,7 +2663,7 @@
         <w:pStyle w:val="NormalWeb"/>
         <w:numPr>
           <w:ilvl w:val="0"/>
-          <w:numId w:val="12"/>
+          <w:numId w:val="14"/>
         </w:numPr>
         <w:spacing w:before="0" w:beforeAutospacing="0" w:after="160" w:afterAutospacing="0"/>
         <w:textAlignment w:val="baseline"/>
@@ -2601,49 +2683,53 @@
       </w:r>
       <w:r>
         <w:rPr>
-          <w:sz w:val="20"/>
-          <w:szCs w:val="20"/>
-        </w:rPr>
-        <w:t>captivating React-based webpage</w:t>
-      </w:r>
-      <w:r>
-        <w:rPr>
-          <w:sz w:val="20"/>
-          <w:szCs w:val="20"/>
-        </w:rPr>
-        <w:t xml:space="preserve"> to highlight my professional journey and who </w:t>
-      </w:r>
-      <w:r>
-        <w:rPr>
-          <w:color w:val="000000"/>
-          <w:sz w:val="20"/>
-          <w:szCs w:val="20"/>
-        </w:rPr>
-        <w:t>I am as a person</w:t>
-      </w:r>
-      <w:r>
-        <w:rPr>
-          <w:color w:val="000000"/>
-          <w:sz w:val="20"/>
-          <w:szCs w:val="20"/>
-        </w:rPr>
-        <w:t xml:space="preserve"> and </w:t>
-      </w:r>
-      <w:r>
-        <w:rPr>
-          <w:color w:val="000000"/>
-          <w:sz w:val="20"/>
-          <w:szCs w:val="20"/>
-        </w:rPr>
-        <w:t>professional</w:t>
-      </w:r>
-      <w:r>
-        <w:rPr>
-          <w:color w:val="000000"/>
-          <w:sz w:val="20"/>
-          <w:szCs w:val="20"/>
-        </w:rPr>
-        <w:t>.</w:t>
+          <w:color w:val="000000"/>
+          <w:sz w:val="20"/>
+          <w:szCs w:val="20"/>
+        </w:rPr>
+        <w:t xml:space="preserve">responsive </w:t>
+      </w:r>
+      <w:r>
+        <w:rPr>
+          <w:sz w:val="20"/>
+          <w:szCs w:val="20"/>
+        </w:rPr>
+        <w:t>React-based webpage</w:t>
+      </w:r>
+      <w:r>
+        <w:rPr>
+          <w:sz w:val="20"/>
+          <w:szCs w:val="20"/>
+        </w:rPr>
+        <w:t xml:space="preserve"> </w:t>
+      </w:r>
+      <w:r>
+        <w:rPr>
+          <w:sz w:val="20"/>
+          <w:szCs w:val="20"/>
+        </w:rPr>
+        <w:t>highlight</w:t>
+      </w:r>
+      <w:r>
+        <w:rPr>
+          <w:sz w:val="20"/>
+          <w:szCs w:val="20"/>
+        </w:rPr>
+        <w:t xml:space="preserve">ing </w:t>
+      </w:r>
+      <w:r>
+        <w:rPr>
+          <w:sz w:val="20"/>
+          <w:szCs w:val="20"/>
+        </w:rPr>
+        <w:t xml:space="preserve">my </w:t>
+      </w:r>
+      <w:r>
+        <w:rPr>
+          <w:sz w:val="20"/>
+          <w:szCs w:val="20"/>
+        </w:rPr>
+        <w:t>skills, experiences, and who I am as a person and a professional.</w:t>
       </w:r>
     </w:p>
     <w:p>
@@ -2675,7 +2761,7 @@
         <w:pStyle w:val="NormalWeb"/>
         <w:numPr>
           <w:ilvl w:val="0"/>
-          <w:numId w:val="13"/>
+          <w:numId w:val="14"/>
         </w:numPr>
         <w:spacing w:before="0" w:beforeAutospacing="0" w:after="0" w:afterAutospacing="0"/>
         <w:textAlignment w:val="baseline"/>
@@ -2749,7 +2835,7 @@
         <w:pStyle w:val="NormalWeb"/>
         <w:numPr>
           <w:ilvl w:val="0"/>
-          <w:numId w:val="13"/>
+          <w:numId w:val="14"/>
         </w:numPr>
         <w:spacing w:before="0" w:beforeAutospacing="0" w:after="0" w:afterAutospacing="0"/>
         <w:textAlignment w:val="baseline"/>
@@ -2791,7 +2877,7 @@
         <w:pStyle w:val="NormalWeb"/>
         <w:numPr>
           <w:ilvl w:val="0"/>
-          <w:numId w:val="13"/>
+          <w:numId w:val="14"/>
         </w:numPr>
         <w:spacing w:before="0" w:beforeAutospacing="0" w:after="0" w:afterAutospacing="0"/>
         <w:textAlignment w:val="baseline"/>
@@ -4289,6 +4375,119 @@
     </w:lvl>
   </w:abstractNum>
   <w:abstractNum w:abstractNumId="8" w15:restartNumberingAfterBreak="0">
+    <w:nsid w:val="42A462C7"/>
+    <w:multiLevelType w:val="hybridMultilevel"/>
+    <w:tmpl w:val="90B4CDE0"/>
+    <w:lvl w:ilvl="0" w:tplc="F46A4248">
+      <w:start w:val="1"/>
+      <w:numFmt w:val="bullet"/>
+      <w:lvlText w:val=""/>
+      <w:lvlJc w:val="left"/>
+      <w:pPr>
+        <w:ind w:left="504" w:hanging="288"/>
+      </w:pPr>
+      <w:rPr>
+        <w:rFonts w:ascii="Symbol" w:hAnsi="Symbol" w:hint="default"/>
+      </w:rPr>
+    </w:lvl>
+    <w:lvl w:ilvl="1" w:tplc="04090003" w:tentative="1">
+      <w:start w:val="1"/>
+      <w:numFmt w:val="bullet"/>
+      <w:lvlText w:val="o"/>
+      <w:lvlJc w:val="left"/>
+      <w:pPr>
+        <w:ind w:left="1440" w:hanging="360"/>
+      </w:pPr>
+      <w:rPr>
+        <w:rFonts w:ascii="Courier New" w:hAnsi="Courier New" w:cs="Courier New" w:hint="default"/>
+      </w:rPr>
+    </w:lvl>
+    <w:lvl w:ilvl="2" w:tplc="04090005" w:tentative="1">
+      <w:start w:val="1"/>
+      <w:numFmt w:val="bullet"/>
+      <w:lvlText w:val=""/>
+      <w:lvlJc w:val="left"/>
+      <w:pPr>
+        <w:ind w:left="2160" w:hanging="360"/>
+      </w:pPr>
+      <w:rPr>
+        <w:rFonts w:ascii="Wingdings" w:hAnsi="Wingdings" w:hint="default"/>
+      </w:rPr>
+    </w:lvl>
+    <w:lvl w:ilvl="3" w:tplc="04090001" w:tentative="1">
+      <w:start w:val="1"/>
+      <w:numFmt w:val="bullet"/>
+      <w:lvlText w:val=""/>
+      <w:lvlJc w:val="left"/>
+      <w:pPr>
+        <w:ind w:left="2880" w:hanging="360"/>
+      </w:pPr>
+      <w:rPr>
+        <w:rFonts w:ascii="Symbol" w:hAnsi="Symbol" w:hint="default"/>
+      </w:rPr>
+    </w:lvl>
+    <w:lvl w:ilvl="4" w:tplc="04090003" w:tentative="1">
+      <w:start w:val="1"/>
+      <w:numFmt w:val="bullet"/>
+      <w:lvlText w:val="o"/>
+      <w:lvlJc w:val="left"/>
+      <w:pPr>
+        <w:ind w:left="3600" w:hanging="360"/>
+      </w:pPr>
+      <w:rPr>
+        <w:rFonts w:ascii="Courier New" w:hAnsi="Courier New" w:cs="Courier New" w:hint="default"/>
+      </w:rPr>
+    </w:lvl>
+    <w:lvl w:ilvl="5" w:tplc="04090005" w:tentative="1">
+      <w:start w:val="1"/>
+      <w:numFmt w:val="bullet"/>
+      <w:lvlText w:val=""/>
+      <w:lvlJc w:val="left"/>
+      <w:pPr>
+        <w:ind w:left="4320" w:hanging="360"/>
+      </w:pPr>
+      <w:rPr>
+        <w:rFonts w:ascii="Wingdings" w:hAnsi="Wingdings" w:hint="default"/>
+      </w:rPr>
+    </w:lvl>
+    <w:lvl w:ilvl="6" w:tplc="04090001" w:tentative="1">
+      <w:start w:val="1"/>
+      <w:numFmt w:val="bullet"/>
+      <w:lvlText w:val=""/>
+      <w:lvlJc w:val="left"/>
+      <w:pPr>
+        <w:ind w:left="5040" w:hanging="360"/>
+      </w:pPr>
+      <w:rPr>
+        <w:rFonts w:ascii="Symbol" w:hAnsi="Symbol" w:hint="default"/>
+      </w:rPr>
+    </w:lvl>
+    <w:lvl w:ilvl="7" w:tplc="04090003" w:tentative="1">
+      <w:start w:val="1"/>
+      <w:numFmt w:val="bullet"/>
+      <w:lvlText w:val="o"/>
+      <w:lvlJc w:val="left"/>
+      <w:pPr>
+        <w:ind w:left="5760" w:hanging="360"/>
+      </w:pPr>
+      <w:rPr>
+        <w:rFonts w:ascii="Courier New" w:hAnsi="Courier New" w:cs="Courier New" w:hint="default"/>
+      </w:rPr>
+    </w:lvl>
+    <w:lvl w:ilvl="8" w:tplc="04090005" w:tentative="1">
+      <w:start w:val="1"/>
+      <w:numFmt w:val="bullet"/>
+      <w:lvlText w:val=""/>
+      <w:lvlJc w:val="left"/>
+      <w:pPr>
+        <w:ind w:left="6480" w:hanging="360"/>
+      </w:pPr>
+      <w:rPr>
+        <w:rFonts w:ascii="Wingdings" w:hAnsi="Wingdings" w:hint="default"/>
+      </w:rPr>
+    </w:lvl>
+  </w:abstractNum>
+  <w:abstractNum w:abstractNumId="9" w15:restartNumberingAfterBreak="0">
     <w:nsid w:val="42F74C2F"/>
     <w:multiLevelType w:val="hybridMultilevel"/>
     <w:tmpl w:val="A2063F76"/>
@@ -4401,7 +4600,7 @@
       </w:rPr>
     </w:lvl>
   </w:abstractNum>
-  <w:abstractNum w:abstractNumId="9" w15:restartNumberingAfterBreak="0">
+  <w:abstractNum w:abstractNumId="10" w15:restartNumberingAfterBreak="0">
     <w:nsid w:val="474E344C"/>
     <w:multiLevelType w:val="multilevel"/>
     <w:tmpl w:val="F80812D6"/>
@@ -4550,7 +4749,7 @@
       </w:rPr>
     </w:lvl>
   </w:abstractNum>
-  <w:abstractNum w:abstractNumId="10" w15:restartNumberingAfterBreak="0">
+  <w:abstractNum w:abstractNumId="11" w15:restartNumberingAfterBreak="0">
     <w:nsid w:val="4A9878C2"/>
     <w:multiLevelType w:val="multilevel"/>
     <w:tmpl w:val="0AACAB78"/>
@@ -4699,7 +4898,7 @@
       </w:rPr>
     </w:lvl>
   </w:abstractNum>
-  <w:abstractNum w:abstractNumId="11" w15:restartNumberingAfterBreak="0">
+  <w:abstractNum w:abstractNumId="12" w15:restartNumberingAfterBreak="0">
     <w:nsid w:val="70EF51A0"/>
     <w:multiLevelType w:val="hybridMultilevel"/>
     <w:tmpl w:val="50E0200E"/>
@@ -4812,7 +5011,7 @@
       </w:rPr>
     </w:lvl>
   </w:abstractNum>
-  <w:abstractNum w:abstractNumId="12" w15:restartNumberingAfterBreak="0">
+  <w:abstractNum w:abstractNumId="13" w15:restartNumberingAfterBreak="0">
     <w:nsid w:val="7DD107E3"/>
     <w:multiLevelType w:val="multilevel"/>
     <w:tmpl w:val="92F08812"/>
@@ -4968,22 +5167,22 @@
     <w:abstractNumId w:val="0"/>
   </w:num>
   <w:num w:numId="3" w16cid:durableId="192814380">
-    <w:abstractNumId w:val="9"/>
+    <w:abstractNumId w:val="10"/>
   </w:num>
   <w:num w:numId="4" w16cid:durableId="388308249">
     <w:abstractNumId w:val="4"/>
   </w:num>
   <w:num w:numId="5" w16cid:durableId="2097625340">
-    <w:abstractNumId w:val="12"/>
+    <w:abstractNumId w:val="13"/>
   </w:num>
   <w:num w:numId="6" w16cid:durableId="148861532">
-    <w:abstractNumId w:val="10"/>
+    <w:abstractNumId w:val="11"/>
   </w:num>
   <w:num w:numId="7" w16cid:durableId="1449200784">
     <w:abstractNumId w:val="3"/>
   </w:num>
   <w:num w:numId="8" w16cid:durableId="2099668750">
-    <w:abstractNumId w:val="8"/>
+    <w:abstractNumId w:val="9"/>
   </w:num>
   <w:num w:numId="9" w16cid:durableId="263154889">
     <w:abstractNumId w:val="5"/>
@@ -4995,10 +5194,13 @@
     <w:abstractNumId w:val="1"/>
   </w:num>
   <w:num w:numId="12" w16cid:durableId="390346688">
-    <w:abstractNumId w:val="11"/>
+    <w:abstractNumId w:val="12"/>
   </w:num>
   <w:num w:numId="13" w16cid:durableId="87972272">
     <w:abstractNumId w:val="2"/>
+  </w:num>
+  <w:num w:numId="14" w16cid:durableId="407268540">
+    <w:abstractNumId w:val="8"/>
   </w:num>
 </w:numbering>
 </file>

</xml_diff>